<commit_message>
SOAP bean impl done
</commit_message>
<xml_diff>
--- a/Untitled 1 (Repaired).docx
+++ b/Untitled 1 (Repaired).docx
@@ -12774,7 +12774,7 @@
           <v:shape id="_x0000_i1025" type="#_x0000_t75" style="width:480pt;height:454.1pt" o:ole="">
             <v:imagedata r:id="rId57" o:title=""/>
           </v:shape>
-          <o:OLEObject Type="Embed" ProgID="Excel.Sheet.12" ShapeID="_x0000_i1025" DrawAspect="Content" ObjectID="_1491010346" r:id="rId58"/>
+          <o:OLEObject Type="Embed" ProgID="Excel.Sheet.12" ShapeID="_x0000_i1025" DrawAspect="Content" ObjectID="_1491024017" r:id="rId58"/>
         </w:object>
       </w:r>
     </w:p>
@@ -25105,7 +25105,11 @@
         <w:t>.</w:t>
       </w:r>
     </w:p>
-    <w:p/>
+    <w:p>
+      <w:pPr>
+        <w:jc w:val="both"/>
+      </w:pPr>
+    </w:p>
     <w:p>
       <w:pPr>
         <w:jc w:val="both"/>
@@ -25302,13 +25306,15 @@
         <w:widowControl/>
         <w:suppressAutoHyphens w:val="0"/>
         <w:overflowPunct/>
-      </w:pPr>
-    </w:p>
-    <w:p>
-      <w:pPr>
-        <w:widowControl/>
-        <w:suppressAutoHyphens w:val="0"/>
-        <w:overflowPunct/>
+        <w:jc w:val="both"/>
+      </w:pPr>
+    </w:p>
+    <w:p>
+      <w:pPr>
+        <w:widowControl/>
+        <w:suppressAutoHyphens w:val="0"/>
+        <w:overflowPunct/>
+        <w:jc w:val="both"/>
       </w:pPr>
       <w:r>
         <w:t xml:space="preserve">Running “maven clean install” command, from either the terminal or via eclipse, downloads and installs all the specified dependencies and plug-ins to the development environment. </w:t>
@@ -25319,13 +25325,15 @@
         <w:widowControl/>
         <w:suppressAutoHyphens w:val="0"/>
         <w:overflowPunct/>
-      </w:pPr>
-    </w:p>
-    <w:p>
-      <w:pPr>
-        <w:widowControl/>
-        <w:suppressAutoHyphens w:val="0"/>
-        <w:overflowPunct/>
+        <w:jc w:val="both"/>
+      </w:pPr>
+    </w:p>
+    <w:p>
+      <w:pPr>
+        <w:widowControl/>
+        <w:suppressAutoHyphens w:val="0"/>
+        <w:overflowPunct/>
+        <w:jc w:val="both"/>
       </w:pPr>
       <w:r>
         <w:t xml:space="preserve">When the POM is configured properly, a web archive file can be exported directly from the Eclipse IDE. The “.war” file is saved inside the BAM product under the </w:t>
@@ -25346,6 +25354,7 @@
         <w:widowControl/>
         <w:suppressAutoHyphens w:val="0"/>
         <w:overflowPunct/>
+        <w:jc w:val="both"/>
       </w:pPr>
     </w:p>
     <w:p>
@@ -25367,13 +25376,15 @@
         <w:widowControl/>
         <w:suppressAutoHyphens w:val="0"/>
         <w:overflowPunct/>
-      </w:pPr>
-    </w:p>
-    <w:p>
-      <w:pPr>
-        <w:widowControl/>
-        <w:suppressAutoHyphens w:val="0"/>
-        <w:overflowPunct/>
+        <w:jc w:val="both"/>
+      </w:pPr>
+    </w:p>
+    <w:p>
+      <w:pPr>
+        <w:widowControl/>
+        <w:suppressAutoHyphens w:val="0"/>
+        <w:overflowPunct/>
+        <w:jc w:val="both"/>
       </w:pPr>
       <w:r>
         <w:t>After the web archive is placed inside the web-apps directory, I started the WSO2 BAM server. The server was up and running after few seconds.</w:t>
@@ -25384,6 +25395,7 @@
         <w:widowControl/>
         <w:suppressAutoHyphens w:val="0"/>
         <w:overflowPunct/>
+        <w:jc w:val="both"/>
       </w:pPr>
     </w:p>
     <w:p>
@@ -25392,6 +25404,7 @@
         <w:widowControl/>
         <w:suppressAutoHyphens w:val="0"/>
         <w:overflowPunct/>
+        <w:jc w:val="both"/>
       </w:pPr>
       <w:r>
         <w:rPr>
@@ -25448,6 +25461,7 @@
     <w:p>
       <w:pPr>
         <w:pStyle w:val="Heading5"/>
+        <w:jc w:val="both"/>
       </w:pPr>
       <w:r>
         <w:t xml:space="preserve">                             </w:t>
@@ -25458,6 +25472,7 @@
         <w:widowControl/>
         <w:suppressAutoHyphens w:val="0"/>
         <w:overflowPunct/>
+        <w:jc w:val="both"/>
       </w:pPr>
       <w:r>
         <w:rPr>
@@ -25465,7 +25480,7 @@
           <w:lang w:eastAsia="en-US" w:bidi="si-LK"/>
         </w:rPr>
         <w:pict>
-          <v:shape id="_x0000_s1091" type="#_x0000_t202" style="position:absolute;margin-left:8.35pt;margin-top:6.35pt;width:402.35pt;height:20.5pt;z-index:251781120" wrapcoords="-47 0 -47 20400 21600 20400 21600 0 -47 0" stroked="f">
+          <v:shape id="_x0000_s1091" type="#_x0000_t202" style="position:absolute;left:0;text-align:left;margin-left:8.35pt;margin-top:6.35pt;width:402.35pt;height:20.5pt;z-index:251781120" wrapcoords="-47 0 -47 20400 21600 20400 21600 0 -47 0" stroked="f">
             <v:textbox inset="0,0,0,0">
               <w:txbxContent>
                 <w:p>
@@ -25505,13 +25520,15 @@
         <w:widowControl/>
         <w:suppressAutoHyphens w:val="0"/>
         <w:overflowPunct/>
-      </w:pPr>
-    </w:p>
-    <w:p>
-      <w:pPr>
-        <w:widowControl/>
-        <w:suppressAutoHyphens w:val="0"/>
-        <w:overflowPunct/>
+        <w:jc w:val="both"/>
+      </w:pPr>
+    </w:p>
+    <w:p>
+      <w:pPr>
+        <w:widowControl/>
+        <w:suppressAutoHyphens w:val="0"/>
+        <w:overflowPunct/>
+        <w:jc w:val="both"/>
       </w:pPr>
       <w:r>
         <w:t>If there are any web archives inside the web-apps directory already, they will also be deployed. Moreover, even if a web archive is placed inside the directory after the server starts, they will also get deployed dynamically.</w:t>
@@ -25652,6 +25669,7 @@
         <w:widowControl/>
         <w:suppressAutoHyphens w:val="0"/>
         <w:overflowPunct/>
+        <w:jc w:val="both"/>
       </w:pPr>
       <w:r>
         <w:lastRenderedPageBreak/>
@@ -25663,13 +25681,15 @@
         <w:widowControl/>
         <w:suppressAutoHyphens w:val="0"/>
         <w:overflowPunct/>
-      </w:pPr>
-    </w:p>
-    <w:p>
-      <w:pPr>
-        <w:widowControl/>
-        <w:suppressAutoHyphens w:val="0"/>
-        <w:overflowPunct/>
+        <w:jc w:val="both"/>
+      </w:pPr>
+    </w:p>
+    <w:p>
+      <w:pPr>
+        <w:widowControl/>
+        <w:suppressAutoHyphens w:val="0"/>
+        <w:overflowPunct/>
+        <w:jc w:val="both"/>
       </w:pPr>
       <w:r>
         <w:rPr>
@@ -25743,7 +25763,7 @@
           <w:noProof/>
         </w:rPr>
         <w:pict>
-          <v:shape id="_x0000_s1084" type="#_x0000_t202" style="position:absolute;margin-left:71.1pt;margin-top:116.7pt;width:302.7pt;height:.05pt;z-index:251769856;mso-position-horizontal-relative:text;mso-position-vertical-relative:text" wrapcoords="-53 0 -53 20400 21600 20400 21600 0 -53 0" stroked="f">
+          <v:shape id="_x0000_s1084" type="#_x0000_t202" style="position:absolute;left:0;text-align:left;margin-left:71.1pt;margin-top:116.7pt;width:302.7pt;height:.05pt;z-index:251769856;mso-position-horizontal-relative:text;mso-position-vertical-relative:text" wrapcoords="-53 0 -53 20400 21600 20400 21600 0 -53 0" stroked="f">
             <v:textbox style="mso-fit-shape-to-text:t" inset="0,0,0,0">
               <w:txbxContent>
                 <w:p>
@@ -25790,62 +25810,71 @@
         <w:widowControl/>
         <w:suppressAutoHyphens w:val="0"/>
         <w:overflowPunct/>
-      </w:pPr>
-    </w:p>
-    <w:p>
-      <w:pPr>
-        <w:widowControl/>
-        <w:suppressAutoHyphens w:val="0"/>
-        <w:overflowPunct/>
-      </w:pPr>
-    </w:p>
-    <w:p>
-      <w:pPr>
-        <w:widowControl/>
-        <w:suppressAutoHyphens w:val="0"/>
-        <w:overflowPunct/>
-      </w:pPr>
-    </w:p>
-    <w:p>
-      <w:pPr>
-        <w:widowControl/>
-        <w:suppressAutoHyphens w:val="0"/>
-        <w:overflowPunct/>
-      </w:pPr>
-    </w:p>
-    <w:p>
-      <w:pPr>
-        <w:widowControl/>
-        <w:suppressAutoHyphens w:val="0"/>
-        <w:overflowPunct/>
-      </w:pPr>
-    </w:p>
-    <w:p>
-      <w:pPr>
-        <w:widowControl/>
-        <w:suppressAutoHyphens w:val="0"/>
-        <w:overflowPunct/>
-      </w:pPr>
-    </w:p>
-    <w:p>
-      <w:pPr>
-        <w:widowControl/>
-        <w:suppressAutoHyphens w:val="0"/>
-        <w:overflowPunct/>
-      </w:pPr>
-    </w:p>
-    <w:p>
-      <w:pPr>
-        <w:widowControl/>
-        <w:suppressAutoHyphens w:val="0"/>
-        <w:overflowPunct/>
-      </w:pPr>
-    </w:p>
-    <w:p>
-      <w:pPr>
-        <w:widowControl/>
-        <w:suppressAutoHyphens w:val="0"/>
-        <w:overflowPunct/>
+        <w:jc w:val="both"/>
+      </w:pPr>
+    </w:p>
+    <w:p>
+      <w:pPr>
+        <w:widowControl/>
+        <w:suppressAutoHyphens w:val="0"/>
+        <w:overflowPunct/>
+        <w:jc w:val="both"/>
+      </w:pPr>
+    </w:p>
+    <w:p>
+      <w:pPr>
+        <w:widowControl/>
+        <w:suppressAutoHyphens w:val="0"/>
+        <w:overflowPunct/>
+        <w:jc w:val="both"/>
+      </w:pPr>
+    </w:p>
+    <w:p>
+      <w:pPr>
+        <w:widowControl/>
+        <w:suppressAutoHyphens w:val="0"/>
+        <w:overflowPunct/>
+        <w:jc w:val="both"/>
+      </w:pPr>
+    </w:p>
+    <w:p>
+      <w:pPr>
+        <w:widowControl/>
+        <w:suppressAutoHyphens w:val="0"/>
+        <w:overflowPunct/>
+        <w:jc w:val="both"/>
+      </w:pPr>
+    </w:p>
+    <w:p>
+      <w:pPr>
+        <w:widowControl/>
+        <w:suppressAutoHyphens w:val="0"/>
+        <w:overflowPunct/>
+        <w:jc w:val="both"/>
+      </w:pPr>
+    </w:p>
+    <w:p>
+      <w:pPr>
+        <w:widowControl/>
+        <w:suppressAutoHyphens w:val="0"/>
+        <w:overflowPunct/>
+        <w:jc w:val="both"/>
+      </w:pPr>
+    </w:p>
+    <w:p>
+      <w:pPr>
+        <w:widowControl/>
+        <w:suppressAutoHyphens w:val="0"/>
+        <w:overflowPunct/>
+        <w:jc w:val="both"/>
+      </w:pPr>
+    </w:p>
+    <w:p>
+      <w:pPr>
+        <w:widowControl/>
+        <w:suppressAutoHyphens w:val="0"/>
+        <w:overflowPunct/>
+        <w:jc w:val="both"/>
       </w:pPr>
       <w:r>
         <w:t>When the request type is selected as POST, PUT or PATCH, the request body can be used to add the data to be sent. Content-Type of the body also can be specified before sending the request.</w:t>
@@ -26054,13 +26083,14 @@
         <w:widowControl/>
         <w:suppressAutoHyphens w:val="0"/>
         <w:overflowPunct/>
+        <w:jc w:val="both"/>
       </w:pPr>
       <w:r>
         <w:rPr>
           <w:noProof/>
         </w:rPr>
         <w:pict>
-          <v:shape id="_x0000_s1086" type="#_x0000_t202" style="position:absolute;margin-left:123.8pt;margin-top:205.7pt;width:302.25pt;height:11.5pt;z-index:251776000" wrapcoords="-54 0 -54 20400 21600 20400 21600 0 -54 0" stroked="f">
+          <v:shape id="_x0000_s1086" type="#_x0000_t202" style="position:absolute;left:0;text-align:left;margin-left:123.8pt;margin-top:205.7pt;width:302.25pt;height:11.5pt;z-index:251776000" wrapcoords="-54 0 -54 20400 21600 20400 21600 0 -54 0" stroked="f">
             <v:textbox style="mso-fit-shape-to-text:t" inset="0,0,0,0">
               <w:txbxContent>
                 <w:p>
@@ -26276,6 +26306,7 @@
         <w:widowControl/>
         <w:suppressAutoHyphens w:val="0"/>
         <w:overflowPunct/>
+        <w:jc w:val="both"/>
       </w:pPr>
       <w:r>
         <w:t>However, I had to try numerous times to get this response. During this mock testing period, I received a lot of error messages, exceptions and logic errors etc, which were debugged and fixed to get this expected result.</w:t>
@@ -26286,13 +26317,15 @@
         <w:widowControl/>
         <w:suppressAutoHyphens w:val="0"/>
         <w:overflowPunct/>
-      </w:pPr>
-    </w:p>
-    <w:p>
-      <w:pPr>
-        <w:widowControl/>
-        <w:suppressAutoHyphens w:val="0"/>
-        <w:overflowPunct/>
+        <w:jc w:val="both"/>
+      </w:pPr>
+    </w:p>
+    <w:p>
+      <w:pPr>
+        <w:widowControl/>
+        <w:suppressAutoHyphens w:val="0"/>
+        <w:overflowPunct/>
+        <w:jc w:val="both"/>
       </w:pPr>
       <w:r>
         <w:t>Shown in the next diagram is one of such issues I faced, the Unsupported-Media-Type message.</w:t>
@@ -26498,6 +26531,7 @@
         <w:widowControl/>
         <w:suppressAutoHyphens w:val="0"/>
         <w:overflowPunct/>
+        <w:jc w:val="both"/>
       </w:pPr>
       <w:r>
         <w:t>This issue was caused due to a mistake I had done while annotating the bean classes. After annotating the beans correctly, this issue was fixed.</w:t>
@@ -26508,13 +26542,15 @@
         <w:widowControl/>
         <w:suppressAutoHyphens w:val="0"/>
         <w:overflowPunct/>
-      </w:pPr>
-    </w:p>
-    <w:p>
-      <w:pPr>
-        <w:widowControl/>
-        <w:suppressAutoHyphens w:val="0"/>
-        <w:overflowPunct/>
+        <w:jc w:val="both"/>
+      </w:pPr>
+    </w:p>
+    <w:p>
+      <w:pPr>
+        <w:widowControl/>
+        <w:suppressAutoHyphens w:val="0"/>
+        <w:overflowPunct/>
+        <w:jc w:val="both"/>
       </w:pPr>
       <w:r>
         <w:t>Another issue was found when trying to authenticate a valid user via the WSO2 user authentication stub. This SSL error was caused due to an issue in the path given for the java-key-store. Removing this key-store solved the problem. The concept behind the solution is that the service is deployed local to the BAM server. Therefore there was no need to define the key-store explicitly.</w:t>
@@ -26525,13 +26561,15 @@
         <w:widowControl/>
         <w:suppressAutoHyphens w:val="0"/>
         <w:overflowPunct/>
-      </w:pPr>
-    </w:p>
-    <w:p>
-      <w:pPr>
-        <w:widowControl/>
-        <w:suppressAutoHyphens w:val="0"/>
-        <w:overflowPunct/>
+        <w:jc w:val="both"/>
+      </w:pPr>
+    </w:p>
+    <w:p>
+      <w:pPr>
+        <w:widowControl/>
+        <w:suppressAutoHyphens w:val="0"/>
+        <w:overflowPunct/>
+        <w:jc w:val="both"/>
       </w:pPr>
     </w:p>
     <w:p>
@@ -26548,8 +26586,15 @@
         <w:t xml:space="preserve"> JUnit Testing for the service</w:t>
       </w:r>
     </w:p>
-    <w:p/>
-    <w:p>
+    <w:p>
+      <w:pPr>
+        <w:jc w:val="both"/>
+      </w:pPr>
+    </w:p>
+    <w:p>
+      <w:pPr>
+        <w:jc w:val="both"/>
+      </w:pPr>
       <w:r>
         <w:t>I wrote several JUnit test cases for this service. Unit testing was done in a similar manner to that of a standard JSE project. The only difference is that I had to deploy the service first inside the BAM server. Then I ran the server. While the server is running, I executed the unit test cases from the eclipse IDE as a separate project.</w:t>
       </w:r>
@@ -26740,6 +26785,7 @@
         <w:widowControl/>
         <w:suppressAutoHyphens w:val="0"/>
         <w:overflowPunct/>
+        <w:jc w:val="both"/>
       </w:pPr>
       <w:r>
         <w:lastRenderedPageBreak/>
@@ -26751,13 +26797,15 @@
         <w:widowControl/>
         <w:suppressAutoHyphens w:val="0"/>
         <w:overflowPunct/>
-      </w:pPr>
-    </w:p>
-    <w:p>
-      <w:pPr>
-        <w:widowControl/>
-        <w:suppressAutoHyphens w:val="0"/>
-        <w:overflowPunct/>
+        <w:jc w:val="both"/>
+      </w:pPr>
+    </w:p>
+    <w:p>
+      <w:pPr>
+        <w:widowControl/>
+        <w:suppressAutoHyphens w:val="0"/>
+        <w:overflowPunct/>
+        <w:jc w:val="both"/>
       </w:pPr>
       <w:r>
         <w:t xml:space="preserve">Then the dashboard will be viewed as a new component in the WSO2 BAM Admin Console. Therefore the REST API service had to be replaced by a new </w:t>
@@ -26778,13 +26826,15 @@
         <w:widowControl/>
         <w:suppressAutoHyphens w:val="0"/>
         <w:overflowPunct/>
-      </w:pPr>
-    </w:p>
-    <w:p>
-      <w:pPr>
-        <w:widowControl/>
-        <w:suppressAutoHyphens w:val="0"/>
-        <w:overflowPunct/>
+        <w:jc w:val="both"/>
+      </w:pPr>
+    </w:p>
+    <w:p>
+      <w:pPr>
+        <w:widowControl/>
+        <w:suppressAutoHyphens w:val="0"/>
+        <w:overflowPunct/>
+        <w:jc w:val="both"/>
       </w:pPr>
       <w:r>
         <w:t xml:space="preserve">The backend admin service, frontend </w:t>
@@ -26835,13 +26885,15 @@
         <w:widowControl/>
         <w:suppressAutoHyphens w:val="0"/>
         <w:overflowPunct/>
-      </w:pPr>
-    </w:p>
-    <w:p>
-      <w:pPr>
-        <w:widowControl/>
-        <w:suppressAutoHyphens w:val="0"/>
-        <w:overflowPunct/>
+        <w:jc w:val="both"/>
+      </w:pPr>
+    </w:p>
+    <w:p>
+      <w:pPr>
+        <w:widowControl/>
+        <w:suppressAutoHyphens w:val="0"/>
+        <w:overflowPunct/>
+        <w:jc w:val="both"/>
       </w:pPr>
       <w:r>
         <w:t xml:space="preserve">Therefore my next task was to implement the backend of the analytics dashboard as a SOAP Admin service component. </w:t>
@@ -26879,6 +26931,7 @@
         <w:widowControl/>
         <w:suppressAutoHyphens w:val="0"/>
         <w:overflowPunct/>
+        <w:jc w:val="both"/>
       </w:pPr>
       <w:r>
         <w:t>High level architecture of the dashboard backend remains almost the same as the earlier case. Therefore what I had to do is porting the REST service into a SOAP Admin Service. I created a new project from IntelliJ IDEA IDE and did the fundamental configurations to make the project into an Admin service.</w:t>
@@ -26889,13 +26942,15 @@
         <w:widowControl/>
         <w:suppressAutoHyphens w:val="0"/>
         <w:overflowPunct/>
-      </w:pPr>
-    </w:p>
-    <w:p>
-      <w:pPr>
-        <w:widowControl/>
-        <w:suppressAutoHyphens w:val="0"/>
-        <w:overflowPunct/>
+        <w:jc w:val="both"/>
+      </w:pPr>
+    </w:p>
+    <w:p>
+      <w:pPr>
+        <w:widowControl/>
+        <w:suppressAutoHyphens w:val="0"/>
+        <w:overflowPunct/>
+        <w:jc w:val="both"/>
       </w:pPr>
       <w:r>
         <w:t xml:space="preserve">First I configured the </w:t>
@@ -26924,6 +26979,34 @@
         <w:suppressAutoHyphens w:val="0"/>
         <w:overflowPunct/>
       </w:pPr>
+      <w:r>
+        <w:rPr>
+          <w:noProof/>
+        </w:rPr>
+        <w:pict>
+          <v:shape id="_x0000_s1121" type="#_x0000_t202" style="position:absolute;margin-left:1.6pt;margin-top:180.7pt;width:481.65pt;height:.05pt;z-index:251814912" wrapcoords="-34 0 -34 20400 21600 20400 21600 0 -34 0" stroked="f">
+            <v:textbox style="mso-fit-shape-to-text:t" inset="0,0,0,0">
+              <w:txbxContent>
+                <w:p>
+                  <w:pPr>
+                    <w:pStyle w:val="Heading5"/>
+                    <w:ind w:left="1412" w:firstLine="706"/>
+                    <w:rPr>
+                      <w:noProof/>
+                      <w:sz w:val="24"/>
+                      <w:szCs w:val="24"/>
+                    </w:rPr>
+                  </w:pPr>
+                  <w:r>
+                    <w:t>Figure 2.42 – Properly configured services.xml file</w:t>
+                  </w:r>
+                </w:p>
+              </w:txbxContent>
+            </v:textbox>
+            <w10:wrap type="tight"/>
+          </v:shape>
+        </w:pict>
+      </w:r>
       <w:r>
         <w:rPr>
           <w:noProof/>
@@ -27005,13 +27088,6 @@
         <w:suppressAutoHyphens w:val="0"/>
         <w:overflowPunct/>
       </w:pPr>
-    </w:p>
-    <w:p>
-      <w:pPr>
-        <w:widowControl/>
-        <w:suppressAutoHyphens w:val="0"/>
-        <w:overflowPunct/>
-      </w:pPr>
       <w:r>
         <w:t xml:space="preserve">Next I created a better package structure, allocating a separate </w:t>
       </w:r>
@@ -27126,9 +27202,36 @@
       <w:r>
         <w:rPr>
           <w:noProof/>
+        </w:rPr>
+        <w:lastRenderedPageBreak/>
+        <w:pict>
+          <v:shape id="_x0000_s1120" type="#_x0000_t202" style="position:absolute;margin-left:95.1pt;margin-top:386.1pt;width:273.2pt;height:.05pt;z-index:251812864" wrapcoords="-59 0 -59 20400 21600 20400 21600 0 -59 0" stroked="f">
+            <v:textbox style="mso-fit-shape-to-text:t" inset="0,0,0,0">
+              <w:txbxContent>
+                <w:p>
+                  <w:pPr>
+                    <w:pStyle w:val="Heading5"/>
+                    <w:rPr>
+                      <w:noProof/>
+                      <w:sz w:val="24"/>
+                      <w:szCs w:val="24"/>
+                    </w:rPr>
+                  </w:pPr>
+                  <w:r>
+                    <w:t xml:space="preserve">    Figure 2.43 – Package structure of the SOAP admin service</w:t>
+                  </w:r>
+                </w:p>
+              </w:txbxContent>
+            </v:textbox>
+            <w10:wrap type="tight"/>
+          </v:shape>
+        </w:pict>
+      </w:r>
+      <w:r>
+        <w:rPr>
+          <w:noProof/>
           <w:lang w:eastAsia="en-US" w:bidi="si-LK"/>
         </w:rPr>
-        <w:lastRenderedPageBreak/>
         <w:drawing>
           <wp:anchor distT="0" distB="0" distL="114300" distR="114300" simplePos="0" relativeHeight="251788288" behindDoc="1" locked="0" layoutInCell="1" allowOverlap="1">
             <wp:simplePos x="0" y="0"/>
@@ -27400,6 +27503,7 @@
         <w:widowControl/>
         <w:suppressAutoHyphens w:val="0"/>
         <w:overflowPunct/>
+        <w:jc w:val="both"/>
       </w:pPr>
       <w:r>
         <w:t xml:space="preserve">I modified the structure of the data classes and their connections to match the new dashboard architecture. The main reason behind this major change is the invention of the </w:t>
@@ -27837,19 +27941,51 @@
         <w:suppressAutoHyphens w:val="0"/>
         <w:overflowPunct/>
       </w:pPr>
-    </w:p>
-    <w:p>
-      <w:pPr>
-        <w:widowControl/>
-        <w:suppressAutoHyphens w:val="0"/>
-        <w:overflowPunct/>
-      </w:pPr>
-    </w:p>
-    <w:p>
-      <w:pPr>
-        <w:widowControl/>
-        <w:suppressAutoHyphens w:val="0"/>
-        <w:overflowPunct/>
+      <w:r>
+        <w:rPr>
+          <w:noProof/>
+          <w:lang w:eastAsia="en-US" w:bidi="si-LK"/>
+        </w:rPr>
+        <w:pict>
+          <v:shape id="_x0000_s1122" type="#_x0000_t202" style="position:absolute;margin-left:82.7pt;margin-top:10.55pt;width:273.2pt;height:11.5pt;z-index:251815936" wrapcoords="-59 0 -59 20400 21600 20400 21600 0 -59 0" stroked="f">
+            <v:textbox style="mso-fit-shape-to-text:t" inset="0,0,0,0">
+              <w:txbxContent>
+                <w:p>
+                  <w:pPr>
+                    <w:pStyle w:val="Heading5"/>
+                    <w:rPr>
+                      <w:noProof/>
+                      <w:sz w:val="24"/>
+                      <w:szCs w:val="24"/>
+                    </w:rPr>
+                  </w:pPr>
+                  <w:r>
+                    <w:t xml:space="preserve">    Figure 2.44 – </w:t>
+                  </w:r>
+                  <w:r>
+                    <w:t>High level architecture of the dataView concept</w:t>
+                  </w:r>
+                </w:p>
+              </w:txbxContent>
+            </v:textbox>
+            <w10:wrap type="tight"/>
+          </v:shape>
+        </w:pict>
+      </w:r>
+    </w:p>
+    <w:p>
+      <w:pPr>
+        <w:widowControl/>
+        <w:suppressAutoHyphens w:val="0"/>
+        <w:overflowPunct/>
+      </w:pPr>
+    </w:p>
+    <w:p>
+      <w:pPr>
+        <w:widowControl/>
+        <w:suppressAutoHyphens w:val="0"/>
+        <w:overflowPunct/>
+        <w:jc w:val="both"/>
       </w:pPr>
       <w:r>
         <w:lastRenderedPageBreak/>
@@ -27874,6 +28010,7 @@
           <w:numId w:val="18"/>
         </w:numPr>
         <w:ind w:left="720" w:hanging="720"/>
+        <w:jc w:val="both"/>
       </w:pPr>
       <w:r>
         <w:t xml:space="preserve">Dashboard Backend Implementation as a SOAP Admin Service </w:t>
@@ -27884,13 +28021,34 @@
         <w:widowControl/>
         <w:suppressAutoHyphens w:val="0"/>
         <w:overflowPunct/>
-      </w:pPr>
-    </w:p>
-    <w:p>
-      <w:pPr>
-        <w:widowControl/>
-        <w:suppressAutoHyphens w:val="0"/>
-        <w:overflowPunct/>
+        <w:jc w:val="both"/>
+      </w:pPr>
+    </w:p>
+    <w:p>
+      <w:pPr>
+        <w:widowControl/>
+        <w:suppressAutoHyphens w:val="0"/>
+        <w:overflowPunct/>
+        <w:jc w:val="both"/>
+        <w:rPr>
+          <w:b/>
+          <w:bCs/>
+        </w:rPr>
+      </w:pPr>
+      <w:r>
+        <w:rPr>
+          <w:b/>
+          <w:bCs/>
+        </w:rPr>
+        <w:t>Implementing the bean classes</w:t>
+      </w:r>
+    </w:p>
+    <w:p>
+      <w:pPr>
+        <w:widowControl/>
+        <w:suppressAutoHyphens w:val="0"/>
+        <w:overflowPunct/>
+        <w:jc w:val="both"/>
       </w:pPr>
       <w:r>
         <w:t xml:space="preserve">I did the java implementation of the above design decision in such a way that a parent class will hold all the primitive fields while an extended child class will hold the widget array.   </w:t>
@@ -27911,20 +28069,20 @@
           <wp:anchor distT="0" distB="0" distL="114300" distR="114300" simplePos="0" relativeHeight="251809792" behindDoc="1" locked="0" layoutInCell="1" allowOverlap="1">
             <wp:simplePos x="0" y="0"/>
             <wp:positionH relativeFrom="column">
-              <wp:posOffset>814705</wp:posOffset>
+              <wp:posOffset>878840</wp:posOffset>
             </wp:positionH>
             <wp:positionV relativeFrom="paragraph">
               <wp:posOffset>142240</wp:posOffset>
             </wp:positionV>
-            <wp:extent cx="4175760" cy="3657600"/>
-            <wp:effectExtent l="19050" t="0" r="0" b="0"/>
+            <wp:extent cx="4034155" cy="3528695"/>
+            <wp:effectExtent l="19050" t="0" r="4445" b="0"/>
             <wp:wrapTight wrapText="bothSides">
               <wp:wrapPolygon edited="0">
-                <wp:start x="-99" y="0"/>
-                <wp:lineTo x="-99" y="21488"/>
-                <wp:lineTo x="21580" y="21488"/>
-                <wp:lineTo x="21580" y="0"/>
-                <wp:lineTo x="-99" y="0"/>
+                <wp:start x="-102" y="0"/>
+                <wp:lineTo x="-102" y="21456"/>
+                <wp:lineTo x="21624" y="21456"/>
+                <wp:lineTo x="21624" y="0"/>
+                <wp:lineTo x="-102" y="0"/>
               </wp:wrapPolygon>
             </wp:wrapTight>
             <wp:docPr id="128" name="Picture 128" descr="D:\Academic\Internship Aca\Training-Report\Selection_034.png"/>
@@ -27950,7 +28108,7 @@
                   <pic:spPr bwMode="auto">
                     <a:xfrm>
                       <a:off x="0" y="0"/>
-                      <a:ext cx="4175760" cy="3657600"/>
+                      <a:ext cx="4034155" cy="3528695"/>
                     </a:xfrm>
                     <a:prstGeom prst="rect">
                       <a:avLst/>
@@ -28116,26 +28274,236 @@
         <w:suppressAutoHyphens w:val="0"/>
         <w:overflowPunct/>
       </w:pPr>
-    </w:p>
-    <w:p>
-      <w:pPr>
-        <w:widowControl/>
-        <w:suppressAutoHyphens w:val="0"/>
-        <w:overflowPunct/>
-      </w:pPr>
-    </w:p>
-    <w:p>
-      <w:pPr>
-        <w:widowControl/>
-        <w:suppressAutoHyphens w:val="0"/>
-        <w:overflowPunct/>
-      </w:pPr>
-    </w:p>
-    <w:p>
-      <w:pPr>
-        <w:widowControl/>
-        <w:suppressAutoHyphens w:val="0"/>
-        <w:overflowPunct/>
+      <w:r>
+        <w:rPr>
+          <w:noProof/>
+        </w:rPr>
+        <w:pict>
+          <v:shape id="_x0000_s1123" type="#_x0000_t202" style="position:absolute;margin-left:30pt;margin-top:9.4pt;width:362.95pt;height:11.5pt;z-index:251817984" wrapcoords="-49 0 -49 20400 21600 20400 21600 0 -49 0" stroked="f">
+            <v:textbox style="mso-fit-shape-to-text:t" inset="0,0,0,0">
+              <w:txbxContent>
+                <w:p>
+                  <w:pPr>
+                    <w:pStyle w:val="Heading5"/>
+                    <w:rPr>
+                      <w:noProof/>
+                      <w:sz w:val="24"/>
+                      <w:szCs w:val="24"/>
+                    </w:rPr>
+                  </w:pPr>
+                  <w:r>
+                    <w:t xml:space="preserve">            </w:t>
+                  </w:r>
+                  <w:r>
+                    <w:t xml:space="preserve"> </w:t>
+                  </w:r>
+                  <w:r>
+                    <w:t xml:space="preserve"> Figure 2.45 – Code snippet </w:t>
+                  </w:r>
+                  <w:r>
+                    <w:t>for</w:t>
+                  </w:r>
+                  <w:r>
+                    <w:t xml:space="preserve"> the DataViewPrimitive class</w:t>
+                  </w:r>
+                  <w:r>
+                    <w:t xml:space="preserve"> implementation</w:t>
+                  </w:r>
+                </w:p>
+              </w:txbxContent>
+            </v:textbox>
+            <w10:wrap type="tight"/>
+          </v:shape>
+        </w:pict>
+      </w:r>
+    </w:p>
+    <w:p>
+      <w:pPr>
+        <w:widowControl/>
+        <w:suppressAutoHyphens w:val="0"/>
+        <w:overflowPunct/>
+      </w:pPr>
+    </w:p>
+    <w:p>
+      <w:pPr>
+        <w:widowControl/>
+        <w:suppressAutoHyphens w:val="0"/>
+        <w:overflowPunct/>
+        <w:jc w:val="both"/>
+      </w:pPr>
+    </w:p>
+    <w:p>
+      <w:pPr>
+        <w:widowControl/>
+        <w:suppressAutoHyphens w:val="0"/>
+        <w:overflowPunct/>
+        <w:jc w:val="both"/>
+      </w:pPr>
+      <w:r>
+        <w:t>The DataView child class which inherits the DataViewPrimitive class has nothing else but an array of widgets and the associated getters and setters.</w:t>
+      </w:r>
+    </w:p>
+    <w:p>
+      <w:pPr>
+        <w:widowControl/>
+        <w:suppressAutoHyphens w:val="0"/>
+        <w:overflowPunct/>
+      </w:pPr>
+    </w:p>
+    <w:p>
+      <w:pPr>
+        <w:widowControl/>
+        <w:suppressAutoHyphens w:val="0"/>
+        <w:overflowPunct/>
+      </w:pPr>
+      <w:r>
+        <w:rPr>
+          <w:noProof/>
+          <w:lang w:eastAsia="en-US" w:bidi="si-LK"/>
+        </w:rPr>
+        <w:drawing>
+          <wp:anchor distT="0" distB="0" distL="114300" distR="114300" simplePos="0" relativeHeight="251810816" behindDoc="1" locked="0" layoutInCell="1" allowOverlap="1">
+            <wp:simplePos x="0" y="0"/>
+            <wp:positionH relativeFrom="column">
+              <wp:posOffset>1087655</wp:posOffset>
+            </wp:positionH>
+            <wp:positionV relativeFrom="paragraph">
+              <wp:posOffset>635</wp:posOffset>
+            </wp:positionV>
+            <wp:extent cx="3381876" cy="320842"/>
+            <wp:effectExtent l="19050" t="0" r="9024" b="0"/>
+            <wp:wrapNone/>
+            <wp:docPr id="2" name="Picture 2" descr="D:\Academic\Internship Aca\Training-Report\Selection_035.png"/>
+            <wp:cNvGraphicFramePr>
+              <a:graphicFrameLocks xmlns:a="http://schemas.openxmlformats.org/drawingml/2006/main" noChangeAspect="1"/>
+            </wp:cNvGraphicFramePr>
+            <a:graphic xmlns:a="http://schemas.openxmlformats.org/drawingml/2006/main">
+              <a:graphicData uri="http://schemas.openxmlformats.org/drawingml/2006/picture">
+                <pic:pic xmlns:pic="http://schemas.openxmlformats.org/drawingml/2006/picture">
+                  <pic:nvPicPr>
+                    <pic:cNvPr id="0" name="Picture 2" descr="D:\Academic\Internship Aca\Training-Report\Selection_035.png"/>
+                    <pic:cNvPicPr>
+                      <a:picLocks noChangeAspect="1" noChangeArrowheads="1"/>
+                    </pic:cNvPicPr>
+                  </pic:nvPicPr>
+                  <pic:blipFill>
+                    <a:blip r:embed="rId95"/>
+                    <a:srcRect/>
+                    <a:stretch>
+                      <a:fillRect/>
+                    </a:stretch>
+                  </pic:blipFill>
+                  <pic:spPr bwMode="auto">
+                    <a:xfrm>
+                      <a:off x="0" y="0"/>
+                      <a:ext cx="3381876" cy="320842"/>
+                    </a:xfrm>
+                    <a:prstGeom prst="rect">
+                      <a:avLst/>
+                    </a:prstGeom>
+                    <a:noFill/>
+                    <a:ln w="9525">
+                      <a:noFill/>
+                      <a:miter lim="800000"/>
+                      <a:headEnd/>
+                      <a:tailEnd/>
+                    </a:ln>
+                  </pic:spPr>
+                </pic:pic>
+              </a:graphicData>
+            </a:graphic>
+          </wp:anchor>
+        </w:drawing>
+      </w:r>
+    </w:p>
+    <w:p>
+      <w:pPr>
+        <w:widowControl/>
+        <w:suppressAutoHyphens w:val="0"/>
+        <w:overflowPunct/>
+      </w:pPr>
+    </w:p>
+    <w:p>
+      <w:pPr>
+        <w:widowControl/>
+        <w:suppressAutoHyphens w:val="0"/>
+        <w:overflowPunct/>
+      </w:pPr>
+      <w:r>
+        <w:rPr>
+          <w:noProof/>
+          <w:lang w:eastAsia="en-US" w:bidi="si-LK"/>
+        </w:rPr>
+        <w:pict>
+          <v:shape id="_x0000_s1124" type="#_x0000_t202" style="position:absolute;margin-left:30pt;margin-top:4.7pt;width:369.45pt;height:11.5pt;z-index:251819008" wrapcoords="-49 0 -49 20400 21600 20400 21600 0 -49 0" stroked="f">
+            <v:textbox style="mso-fit-shape-to-text:t" inset="0,0,0,0">
+              <w:txbxContent>
+                <w:p>
+                  <w:pPr>
+                    <w:pStyle w:val="Heading5"/>
+                    <w:rPr>
+                      <w:noProof/>
+                      <w:sz w:val="24"/>
+                      <w:szCs w:val="24"/>
+                    </w:rPr>
+                  </w:pPr>
+                  <w:r>
+                    <w:t xml:space="preserve">             </w:t>
+                  </w:r>
+                  <w:r>
+                    <w:t xml:space="preserve">  </w:t>
+                  </w:r>
+                  <w:r>
+                    <w:t>Figure 2.4</w:t>
+                  </w:r>
+                  <w:r>
+                    <w:t>6</w:t>
+                  </w:r>
+                  <w:r>
+                    <w:t xml:space="preserve"> – Code snippet </w:t>
+                  </w:r>
+                  <w:r>
+                    <w:t>for</w:t>
+                  </w:r>
+                  <w:r>
+                    <w:t xml:space="preserve"> the DataView child class</w:t>
+                  </w:r>
+                  <w:r>
+                    <w:t xml:space="preserve"> implementation</w:t>
+                  </w:r>
+                </w:p>
+              </w:txbxContent>
+            </v:textbox>
+            <w10:wrap type="tight"/>
+          </v:shape>
+        </w:pict>
+      </w:r>
+    </w:p>
+    <w:p>
+      <w:pPr>
+        <w:widowControl/>
+        <w:suppressAutoHyphens w:val="0"/>
+        <w:overflowPunct/>
+      </w:pPr>
+    </w:p>
+    <w:p>
+      <w:pPr>
+        <w:widowControl/>
+        <w:suppressAutoHyphens w:val="0"/>
+        <w:overflowPunct/>
+        <w:jc w:val="both"/>
+        <w:rPr>
+          <w:noProof/>
+          <w:lang w:eastAsia="en-US" w:bidi="si-LK"/>
+        </w:rPr>
+      </w:pPr>
+    </w:p>
+    <w:p>
+      <w:pPr>
+        <w:widowControl/>
+        <w:suppressAutoHyphens w:val="0"/>
+        <w:overflowPunct/>
+        <w:jc w:val="both"/>
         <w:rPr>
           <w:rFonts w:ascii="Times New Roman" w:eastAsiaTheme="majorEastAsia" w:hAnsi="Times New Roman" w:cs="Mangal"/>
           <w:b/>
@@ -28146,14 +28514,682 @@
         </w:rPr>
       </w:pPr>
       <w:r>
+        <w:rPr>
+          <w:noProof/>
+          <w:lang w:eastAsia="en-US" w:bidi="si-LK"/>
+        </w:rPr>
+        <w:drawing>
+          <wp:anchor distT="0" distB="0" distL="114300" distR="114300" simplePos="0" relativeHeight="251826176" behindDoc="1" locked="0" layoutInCell="1" allowOverlap="1">
+            <wp:simplePos x="0" y="0"/>
+            <wp:positionH relativeFrom="column">
+              <wp:posOffset>1022985</wp:posOffset>
+            </wp:positionH>
+            <wp:positionV relativeFrom="paragraph">
+              <wp:posOffset>735965</wp:posOffset>
+            </wp:positionV>
+            <wp:extent cx="3693160" cy="1235075"/>
+            <wp:effectExtent l="19050" t="0" r="2540" b="0"/>
+            <wp:wrapTight wrapText="bothSides">
+              <wp:wrapPolygon edited="0">
+                <wp:start x="-111" y="0"/>
+                <wp:lineTo x="-111" y="21322"/>
+                <wp:lineTo x="21615" y="21322"/>
+                <wp:lineTo x="21615" y="0"/>
+                <wp:lineTo x="-111" y="0"/>
+              </wp:wrapPolygon>
+            </wp:wrapTight>
+            <wp:docPr id="17" name="Picture 12" descr="D:\Academic\Internship Aca\Training-Report\Selection_057.png"/>
+            <wp:cNvGraphicFramePr>
+              <a:graphicFrameLocks xmlns:a="http://schemas.openxmlformats.org/drawingml/2006/main" noChangeAspect="1"/>
+            </wp:cNvGraphicFramePr>
+            <a:graphic xmlns:a="http://schemas.openxmlformats.org/drawingml/2006/main">
+              <a:graphicData uri="http://schemas.openxmlformats.org/drawingml/2006/picture">
+                <pic:pic xmlns:pic="http://schemas.openxmlformats.org/drawingml/2006/picture">
+                  <pic:nvPicPr>
+                    <pic:cNvPr id="0" name="Picture 12" descr="D:\Academic\Internship Aca\Training-Report\Selection_057.png"/>
+                    <pic:cNvPicPr>
+                      <a:picLocks noChangeAspect="1" noChangeArrowheads="1"/>
+                    </pic:cNvPicPr>
+                  </pic:nvPicPr>
+                  <pic:blipFill>
+                    <a:blip r:embed="rId96"/>
+                    <a:srcRect b="2408"/>
+                    <a:stretch>
+                      <a:fillRect/>
+                    </a:stretch>
+                  </pic:blipFill>
+                  <pic:spPr bwMode="auto">
+                    <a:xfrm>
+                      <a:off x="0" y="0"/>
+                      <a:ext cx="3693160" cy="1235075"/>
+                    </a:xfrm>
+                    <a:prstGeom prst="rect">
+                      <a:avLst/>
+                    </a:prstGeom>
+                    <a:noFill/>
+                    <a:ln w="9525">
+                      <a:noFill/>
+                      <a:miter lim="800000"/>
+                      <a:headEnd/>
+                      <a:tailEnd/>
+                    </a:ln>
+                  </pic:spPr>
+                </pic:pic>
+              </a:graphicData>
+            </a:graphic>
+          </wp:anchor>
+        </w:drawing>
+      </w:r>
+      <w:r>
+        <w:rPr>
+          <w:noProof/>
+          <w:lang w:eastAsia="en-US" w:bidi="si-LK"/>
+        </w:rPr>
+        <w:pict>
+          <v:shape id="_x0000_s1125" type="#_x0000_t202" style="position:absolute;left:0;text-align:left;margin-left:17.2pt;margin-top:161.5pt;width:408pt;height:11.5pt;z-index:251821056;mso-position-horizontal-relative:text;mso-position-vertical-relative:text" wrapcoords="-49 0 -49 20400 21600 20400 21600 0 -49 0" stroked="f">
+            <v:textbox style="mso-fit-shape-to-text:t" inset="0,0,0,0">
+              <w:txbxContent>
+                <w:p>
+                  <w:pPr>
+                    <w:pStyle w:val="Heading5"/>
+                    <w:rPr>
+                      <w:noProof/>
+                      <w:sz w:val="24"/>
+                      <w:szCs w:val="24"/>
+                    </w:rPr>
+                  </w:pPr>
+                  <w:r>
+                    <w:t xml:space="preserve">                  Figure 2.47 – Code snippet for appending a widget to the existing array of widgets</w:t>
+                  </w:r>
+                </w:p>
+              </w:txbxContent>
+            </v:textbox>
+            <w10:wrap type="tight"/>
+          </v:shape>
+        </w:pict>
+      </w:r>
+      <w:r>
+        <w:t xml:space="preserve">In addition to the auto-generated getters and setters, I added few more methods to get and set values of array fields element by element. The </w:t>
+      </w:r>
+      <w:r>
+        <w:rPr>
+          <w:i/>
+          <w:iCs/>
+        </w:rPr>
+        <w:t>add</w:t>
+      </w:r>
+      <w:r>
+        <w:rPr>
+          <w:i/>
+          <w:iCs/>
+        </w:rPr>
+        <w:t>Widget</w:t>
+      </w:r>
+      <w:r>
+        <w:t xml:space="preserve"> method appends a new element at the end of the existing array</w:t>
+      </w:r>
+      <w:r>
+        <w:t>-list</w:t>
+      </w:r>
+      <w:r>
+        <w:t xml:space="preserve"> of </w:t>
+      </w:r>
+      <w:r>
+        <w:rPr>
+          <w:i/>
+          <w:iCs/>
+        </w:rPr>
+        <w:t>widgets</w:t>
+      </w:r>
+      <w:r>
+        <w:t xml:space="preserve"> while the </w:t>
+      </w:r>
+      <w:r>
+        <w:rPr>
+          <w:i/>
+          <w:iCs/>
+        </w:rPr>
+        <w:t>get</w:t>
+      </w:r>
+      <w:r>
+        <w:rPr>
+          <w:i/>
+          <w:iCs/>
+        </w:rPr>
+        <w:t>Widget</w:t>
+      </w:r>
+      <w:r>
+        <w:t xml:space="preserve"> method returns a single </w:t>
+      </w:r>
+      <w:r>
+        <w:rPr>
+          <w:i/>
+          <w:iCs/>
+        </w:rPr>
+        <w:t>widget</w:t>
+      </w:r>
+      <w:r>
+        <w:t xml:space="preserve"> using the </w:t>
+      </w:r>
+      <w:r>
+        <w:t>array</w:t>
+      </w:r>
+      <w:r>
+        <w:t>-list</w:t>
+      </w:r>
+      <w:r>
+        <w:t xml:space="preserve"> index as the method parameter.</w:t>
+      </w:r>
+      <w:r>
         <w:br w:type="page"/>
       </w:r>
     </w:p>
     <w:p>
       <w:pPr>
+        <w:widowControl/>
+        <w:suppressAutoHyphens w:val="0"/>
+        <w:overflowPunct/>
+      </w:pPr>
+      <w:bookmarkStart w:id="77" w:name="_Toc417249274"/>
+      <w:r>
+        <w:rPr>
+          <w:noProof/>
+          <w:lang w:eastAsia="en-US" w:bidi="si-LK"/>
+        </w:rPr>
+        <w:lastRenderedPageBreak/>
+        <w:drawing>
+          <wp:anchor distT="0" distB="0" distL="114300" distR="114300" simplePos="0" relativeHeight="251822080" behindDoc="1" locked="0" layoutInCell="1" allowOverlap="1">
+            <wp:simplePos x="0" y="0"/>
+            <wp:positionH relativeFrom="column">
+              <wp:posOffset>405765</wp:posOffset>
+            </wp:positionH>
+            <wp:positionV relativeFrom="paragraph">
+              <wp:posOffset>57785</wp:posOffset>
+            </wp:positionV>
+            <wp:extent cx="5202555" cy="1034415"/>
+            <wp:effectExtent l="19050" t="0" r="0" b="0"/>
+            <wp:wrapTight wrapText="bothSides">
+              <wp:wrapPolygon edited="0">
+                <wp:start x="-79" y="0"/>
+                <wp:lineTo x="-79" y="21083"/>
+                <wp:lineTo x="21592" y="21083"/>
+                <wp:lineTo x="21592" y="0"/>
+                <wp:lineTo x="-79" y="0"/>
+              </wp:wrapPolygon>
+            </wp:wrapTight>
+            <wp:docPr id="6" name="Picture 10" descr="D:\Academic\Internship Aca\Training-Report\Selection_037.png"/>
+            <wp:cNvGraphicFramePr>
+              <a:graphicFrameLocks xmlns:a="http://schemas.openxmlformats.org/drawingml/2006/main" noChangeAspect="1"/>
+            </wp:cNvGraphicFramePr>
+            <a:graphic xmlns:a="http://schemas.openxmlformats.org/drawingml/2006/main">
+              <a:graphicData uri="http://schemas.openxmlformats.org/drawingml/2006/picture">
+                <pic:pic xmlns:pic="http://schemas.openxmlformats.org/drawingml/2006/picture">
+                  <pic:nvPicPr>
+                    <pic:cNvPr id="0" name="Picture 10" descr="D:\Academic\Internship Aca\Training-Report\Selection_037.png"/>
+                    <pic:cNvPicPr>
+                      <a:picLocks noChangeAspect="1" noChangeArrowheads="1"/>
+                    </pic:cNvPicPr>
+                  </pic:nvPicPr>
+                  <pic:blipFill>
+                    <a:blip r:embed="rId97"/>
+                    <a:srcRect/>
+                    <a:stretch>
+                      <a:fillRect/>
+                    </a:stretch>
+                  </pic:blipFill>
+                  <pic:spPr bwMode="auto">
+                    <a:xfrm>
+                      <a:off x="0" y="0"/>
+                      <a:ext cx="5202555" cy="1034415"/>
+                    </a:xfrm>
+                    <a:prstGeom prst="rect">
+                      <a:avLst/>
+                    </a:prstGeom>
+                    <a:noFill/>
+                    <a:ln w="9525">
+                      <a:noFill/>
+                      <a:miter lim="800000"/>
+                      <a:headEnd/>
+                      <a:tailEnd/>
+                    </a:ln>
+                  </pic:spPr>
+                </pic:pic>
+              </a:graphicData>
+            </a:graphic>
+          </wp:anchor>
+        </w:drawing>
+      </w:r>
+    </w:p>
+    <w:p>
+      <w:pPr>
+        <w:widowControl/>
+        <w:suppressAutoHyphens w:val="0"/>
+        <w:overflowPunct/>
+      </w:pPr>
+    </w:p>
+    <w:p>
+      <w:pPr>
+        <w:widowControl/>
+        <w:suppressAutoHyphens w:val="0"/>
+        <w:overflowPunct/>
+      </w:pPr>
+    </w:p>
+    <w:p>
+      <w:pPr>
+        <w:widowControl/>
+        <w:suppressAutoHyphens w:val="0"/>
+        <w:overflowPunct/>
+      </w:pPr>
+    </w:p>
+    <w:p>
+      <w:pPr>
+        <w:widowControl/>
+        <w:suppressAutoHyphens w:val="0"/>
+        <w:overflowPunct/>
+      </w:pPr>
+    </w:p>
+    <w:p>
+      <w:pPr>
+        <w:widowControl/>
+        <w:suppressAutoHyphens w:val="0"/>
+        <w:overflowPunct/>
+      </w:pPr>
+    </w:p>
+    <w:p>
+      <w:pPr>
+        <w:widowControl/>
+        <w:suppressAutoHyphens w:val="0"/>
+        <w:overflowPunct/>
+      </w:pPr>
+      <w:r>
+        <w:rPr>
+          <w:noProof/>
+          <w:lang w:eastAsia="en-US" w:bidi="si-LK"/>
+        </w:rPr>
+        <w:pict>
+          <v:shape id="_x0000_s1126" type="#_x0000_t202" style="position:absolute;margin-left:22.15pt;margin-top:10pt;width:408pt;height:11.5pt;z-index:251823104" wrapcoords="-49 0 -49 20400 21600 20400 21600 0 -49 0" stroked="f">
+            <v:textbox style="mso-fit-shape-to-text:t" inset="0,0,0,0">
+              <w:txbxContent>
+                <w:p>
+                  <w:pPr>
+                    <w:pStyle w:val="Heading5"/>
+                    <w:rPr>
+                      <w:noProof/>
+                      <w:sz w:val="24"/>
+                      <w:szCs w:val="24"/>
+                    </w:rPr>
+                  </w:pPr>
+                  <w:r>
+                    <w:t xml:space="preserve">                    Figure 2.48 – Code snippet for returning a single element from the widget array </w:t>
+                  </w:r>
+                </w:p>
+              </w:txbxContent>
+            </v:textbox>
+            <w10:wrap type="tight"/>
+          </v:shape>
+        </w:pict>
+      </w:r>
+    </w:p>
+    <w:p>
+      <w:pPr>
+        <w:widowControl/>
+        <w:suppressAutoHyphens w:val="0"/>
+        <w:overflowPunct/>
+      </w:pPr>
+    </w:p>
+    <w:p>
+      <w:pPr>
+        <w:widowControl/>
+        <w:suppressAutoHyphens w:val="0"/>
+        <w:overflowPunct/>
+      </w:pPr>
+    </w:p>
+    <w:p>
+      <w:pPr>
+        <w:widowControl/>
+        <w:suppressAutoHyphens w:val="0"/>
+        <w:overflowPunct/>
+        <w:rPr>
+          <w:i/>
+          <w:iCs/>
+        </w:rPr>
+      </w:pPr>
+      <w:r>
+        <w:t>A</w:t>
+      </w:r>
+      <w:r>
+        <w:t xml:space="preserve"> widget </w:t>
+      </w:r>
+      <w:r>
+        <w:t xml:space="preserve">in this case is defined as a simple java class with 3 string fields. A widget has no meaning when viewed as a solitary class. In other words, widgets are tightly coupled with </w:t>
+      </w:r>
+      <w:r>
+        <w:rPr>
+          <w:i/>
+          <w:iCs/>
+        </w:rPr>
+        <w:t>dataViews</w:t>
+      </w:r>
+      <w:r>
+        <w:rPr>
+          <w:i/>
+          <w:iCs/>
+        </w:rPr>
+        <w:t>.</w:t>
+      </w:r>
+    </w:p>
+    <w:p>
+      <w:pPr>
+        <w:widowControl/>
+        <w:suppressAutoHyphens w:val="0"/>
+        <w:overflowPunct/>
+      </w:pPr>
+    </w:p>
+    <w:p>
+      <w:pPr>
+        <w:widowControl/>
+        <w:suppressAutoHyphens w:val="0"/>
+        <w:overflowPunct/>
+      </w:pPr>
+      <w:r>
+        <w:rPr>
+          <w:noProof/>
+          <w:lang w:eastAsia="en-US" w:bidi="si-LK"/>
+        </w:rPr>
+        <w:drawing>
+          <wp:anchor distT="0" distB="0" distL="114300" distR="114300" simplePos="0" relativeHeight="251824128" behindDoc="1" locked="0" layoutInCell="1" allowOverlap="1">
+            <wp:simplePos x="0" y="0"/>
+            <wp:positionH relativeFrom="column">
+              <wp:posOffset>943276</wp:posOffset>
+            </wp:positionH>
+            <wp:positionV relativeFrom="paragraph">
+              <wp:posOffset>55814</wp:posOffset>
+            </wp:positionV>
+            <wp:extent cx="3983456" cy="2494547"/>
+            <wp:effectExtent l="19050" t="0" r="0" b="0"/>
+            <wp:wrapNone/>
+            <wp:docPr id="8" name="Picture 11" descr="D:\Academic\Internship Aca\Training-Report\Selection_040.png"/>
+            <wp:cNvGraphicFramePr>
+              <a:graphicFrameLocks xmlns:a="http://schemas.openxmlformats.org/drawingml/2006/main" noChangeAspect="1"/>
+            </wp:cNvGraphicFramePr>
+            <a:graphic xmlns:a="http://schemas.openxmlformats.org/drawingml/2006/main">
+              <a:graphicData uri="http://schemas.openxmlformats.org/drawingml/2006/picture">
+                <pic:pic xmlns:pic="http://schemas.openxmlformats.org/drawingml/2006/picture">
+                  <pic:nvPicPr>
+                    <pic:cNvPr id="0" name="Picture 11" descr="D:\Academic\Internship Aca\Training-Report\Selection_040.png"/>
+                    <pic:cNvPicPr>
+                      <a:picLocks noChangeAspect="1" noChangeArrowheads="1"/>
+                    </pic:cNvPicPr>
+                  </pic:nvPicPr>
+                  <pic:blipFill>
+                    <a:blip r:embed="rId98"/>
+                    <a:srcRect/>
+                    <a:stretch>
+                      <a:fillRect/>
+                    </a:stretch>
+                  </pic:blipFill>
+                  <pic:spPr bwMode="auto">
+                    <a:xfrm>
+                      <a:off x="0" y="0"/>
+                      <a:ext cx="3983456" cy="2494547"/>
+                    </a:xfrm>
+                    <a:prstGeom prst="rect">
+                      <a:avLst/>
+                    </a:prstGeom>
+                    <a:noFill/>
+                    <a:ln w="9525">
+                      <a:noFill/>
+                      <a:miter lim="800000"/>
+                      <a:headEnd/>
+                      <a:tailEnd/>
+                    </a:ln>
+                  </pic:spPr>
+                </pic:pic>
+              </a:graphicData>
+            </a:graphic>
+          </wp:anchor>
+        </w:drawing>
+      </w:r>
+    </w:p>
+    <w:p>
+      <w:pPr>
+        <w:widowControl/>
+        <w:suppressAutoHyphens w:val="0"/>
+        <w:overflowPunct/>
+      </w:pPr>
+    </w:p>
+    <w:p>
+      <w:pPr>
+        <w:widowControl/>
+        <w:suppressAutoHyphens w:val="0"/>
+        <w:overflowPunct/>
+      </w:pPr>
+    </w:p>
+    <w:p>
+      <w:pPr>
+        <w:widowControl/>
+        <w:suppressAutoHyphens w:val="0"/>
+        <w:overflowPunct/>
+      </w:pPr>
+    </w:p>
+    <w:p>
+      <w:pPr>
+        <w:widowControl/>
+        <w:suppressAutoHyphens w:val="0"/>
+        <w:overflowPunct/>
+      </w:pPr>
+    </w:p>
+    <w:p>
+      <w:pPr>
+        <w:widowControl/>
+        <w:suppressAutoHyphens w:val="0"/>
+        <w:overflowPunct/>
+      </w:pPr>
+    </w:p>
+    <w:p>
+      <w:pPr>
+        <w:widowControl/>
+        <w:suppressAutoHyphens w:val="0"/>
+        <w:overflowPunct/>
+      </w:pPr>
+    </w:p>
+    <w:p>
+      <w:pPr>
+        <w:widowControl/>
+        <w:suppressAutoHyphens w:val="0"/>
+        <w:overflowPunct/>
+      </w:pPr>
+    </w:p>
+    <w:p>
+      <w:pPr>
+        <w:widowControl/>
+        <w:suppressAutoHyphens w:val="0"/>
+        <w:overflowPunct/>
+      </w:pPr>
+    </w:p>
+    <w:p>
+      <w:pPr>
+        <w:widowControl/>
+        <w:suppressAutoHyphens w:val="0"/>
+        <w:overflowPunct/>
+      </w:pPr>
+    </w:p>
+    <w:p>
+      <w:pPr>
+        <w:widowControl/>
+        <w:suppressAutoHyphens w:val="0"/>
+        <w:overflowPunct/>
+      </w:pPr>
+    </w:p>
+    <w:p>
+      <w:pPr>
+        <w:widowControl/>
+        <w:suppressAutoHyphens w:val="0"/>
+        <w:overflowPunct/>
+      </w:pPr>
+    </w:p>
+    <w:p>
+      <w:pPr>
+        <w:widowControl/>
+        <w:suppressAutoHyphens w:val="0"/>
+        <w:overflowPunct/>
+      </w:pPr>
+    </w:p>
+    <w:p>
+      <w:pPr>
+        <w:widowControl/>
+        <w:suppressAutoHyphens w:val="0"/>
+        <w:overflowPunct/>
+      </w:pPr>
+    </w:p>
+    <w:p>
+      <w:pPr>
+        <w:widowControl/>
+        <w:suppressAutoHyphens w:val="0"/>
+        <w:overflowPunct/>
+      </w:pPr>
+    </w:p>
+    <w:p>
+      <w:pPr>
+        <w:widowControl/>
+        <w:suppressAutoHyphens w:val="0"/>
+        <w:overflowPunct/>
+      </w:pPr>
+      <w:r>
+        <w:rPr>
+          <w:noProof/>
+          <w:lang w:eastAsia="en-US" w:bidi="si-LK"/>
+        </w:rPr>
+        <w:pict>
+          <v:shape id="_x0000_s1127" type="#_x0000_t202" style="position:absolute;margin-left:68.75pt;margin-top:2.9pt;width:328.8pt;height:11.5pt;z-index:251825152" wrapcoords="-49 0 -49 20400 21600 20400 21600 0 -49 0" stroked="f">
+            <v:textbox style="mso-fit-shape-to-text:t" inset="0,0,0,0">
+              <w:txbxContent>
+                <w:p>
+                  <w:pPr>
+                    <w:pStyle w:val="Heading5"/>
+                    <w:rPr>
+                      <w:noProof/>
+                      <w:sz w:val="24"/>
+                      <w:szCs w:val="24"/>
+                    </w:rPr>
+                  </w:pPr>
+                  <w:r>
+                    <w:t xml:space="preserve">           Figure 2.49 – Code snippet for the widget class implementation</w:t>
+                  </w:r>
+                </w:p>
+              </w:txbxContent>
+            </v:textbox>
+            <w10:wrap type="tight"/>
+          </v:shape>
+        </w:pict>
+      </w:r>
+    </w:p>
+    <w:p>
+      <w:pPr>
+        <w:widowControl/>
+        <w:suppressAutoHyphens w:val="0"/>
+        <w:overflowPunct/>
+      </w:pPr>
+    </w:p>
+    <w:p>
+      <w:pPr>
+        <w:widowControl/>
+        <w:suppressAutoHyphens w:val="0"/>
+        <w:overflowPunct/>
+      </w:pPr>
+    </w:p>
+    <w:p>
+      <w:pPr>
+        <w:widowControl/>
+        <w:suppressAutoHyphens w:val="0"/>
+        <w:overflowPunct/>
+      </w:pPr>
+    </w:p>
+    <w:p>
+      <w:pPr>
+        <w:widowControl/>
+        <w:suppressAutoHyphens w:val="0"/>
+        <w:overflowPunct/>
+      </w:pPr>
+    </w:p>
+    <w:p>
+      <w:pPr>
+        <w:widowControl/>
+        <w:suppressAutoHyphens w:val="0"/>
+        <w:overflowPunct/>
+      </w:pPr>
+    </w:p>
+    <w:p>
+      <w:pPr>
+        <w:widowControl/>
+        <w:suppressAutoHyphens w:val="0"/>
+        <w:overflowPunct/>
+      </w:pPr>
+    </w:p>
+    <w:p>
+      <w:pPr>
+        <w:widowControl/>
+        <w:suppressAutoHyphens w:val="0"/>
+        <w:overflowPunct/>
+      </w:pPr>
+    </w:p>
+    <w:p>
+      <w:pPr>
+        <w:widowControl/>
+        <w:suppressAutoHyphens w:val="0"/>
+        <w:overflowPunct/>
+      </w:pPr>
+    </w:p>
+    <w:p>
+      <w:pPr>
+        <w:widowControl/>
+        <w:suppressAutoHyphens w:val="0"/>
+        <w:overflowPunct/>
+      </w:pPr>
+    </w:p>
+    <w:p>
+      <w:pPr>
+        <w:widowControl/>
+        <w:suppressAutoHyphens w:val="0"/>
+        <w:overflowPunct/>
+      </w:pPr>
+    </w:p>
+    <w:p>
+      <w:pPr>
+        <w:widowControl/>
+        <w:suppressAutoHyphens w:val="0"/>
+        <w:overflowPunct/>
+      </w:pPr>
+    </w:p>
+    <w:p>
+      <w:pPr>
+        <w:widowControl/>
+        <w:suppressAutoHyphens w:val="0"/>
+        <w:overflowPunct/>
+      </w:pPr>
+    </w:p>
+    <w:p>
+      <w:pPr>
+        <w:widowControl/>
+        <w:suppressAutoHyphens w:val="0"/>
+        <w:overflowPunct/>
+        <w:rPr>
+          <w:rFonts w:ascii="Times New Roman" w:eastAsiaTheme="majorEastAsia" w:hAnsi="Times New Roman" w:cs="Mangal"/>
+          <w:b/>
+          <w:bCs/>
+          <w:color w:val="auto"/>
+          <w:sz w:val="32"/>
+          <w:szCs w:val="25"/>
+        </w:rPr>
+      </w:pPr>
+      <w:r>
+        <w:br w:type="page"/>
+      </w:r>
+    </w:p>
+    <w:p>
+      <w:pPr>
         <w:pStyle w:val="Heading1"/>
       </w:pPr>
-      <w:bookmarkStart w:id="77" w:name="_Toc417249274"/>
       <w:r>
         <w:lastRenderedPageBreak/>
         <w:t>Annexes</w:t>
@@ -28203,7 +29239,7 @@
                     </pic:cNvPicPr>
                   </pic:nvPicPr>
                   <pic:blipFill>
-                    <a:blip r:embed="rId95"/>
+                    <a:blip r:embed="rId99"/>
                     <a:srcRect/>
                     <a:stretch>
                       <a:fillRect/>
@@ -28392,7 +29428,7 @@
                     </pic:cNvPicPr>
                   </pic:nvPicPr>
                   <pic:blipFill>
-                    <a:blip r:embed="rId96"/>
+                    <a:blip r:embed="rId100"/>
                     <a:srcRect/>
                     <a:stretch>
                       <a:fillRect/>
@@ -28522,7 +29558,7 @@
                     </pic:cNvPicPr>
                   </pic:nvPicPr>
                   <pic:blipFill>
-                    <a:blip r:embed="rId97"/>
+                    <a:blip r:embed="rId101"/>
                     <a:srcRect/>
                     <a:stretch>
                       <a:fillRect/>
@@ -33597,6 +34633,7 @@
   <w:style w:type="character" w:default="1" w:styleId="DefaultParagraphFont">
     <w:name w:val="Default Paragraph Font"/>
     <w:uiPriority w:val="1"/>
+    <w:semiHidden/>
     <w:unhideWhenUsed/>
   </w:style>
   <w:style w:type="table" w:default="1" w:styleId="TableNormal">
@@ -34016,395 +35053,6 @@
 </w:styles>
 </file>
 
-<file path=word/glossary/document.xml><?xml version="1.0" encoding="utf-8"?>
-<w:glossaryDocument xmlns:ve="http://schemas.openxmlformats.org/markup-compatibility/2006" xmlns:o="urn:schemas-microsoft-com:office:office" xmlns:r="http://schemas.openxmlformats.org/officeDocument/2006/relationships" xmlns:m="http://schemas.openxmlformats.org/officeDocument/2006/math" xmlns:v="urn:schemas-microsoft-com:vml" xmlns:wp="http://schemas.openxmlformats.org/drawingml/2006/wordprocessingDrawing" xmlns:w10="urn:schemas-microsoft-com:office:word" xmlns:w="http://schemas.openxmlformats.org/wordprocessingml/2006/main" xmlns:wne="http://schemas.microsoft.com/office/word/2006/wordml">
-  <w:docParts/>
-</w:glossaryDocument>
-</file>
-
-<file path=word/glossary/fontTable.xml><?xml version="1.0" encoding="utf-8"?>
-<w:fonts xmlns:r="http://schemas.openxmlformats.org/officeDocument/2006/relationships" xmlns:w="http://schemas.openxmlformats.org/wordprocessingml/2006/main">
-  <w:font w:name="Times New Roman">
-    <w:panose1 w:val="02020603050405020304"/>
-    <w:charset w:val="00"/>
-    <w:family w:val="roman"/>
-    <w:pitch w:val="variable"/>
-    <w:sig w:usb0="E0002AFF" w:usb1="C0007841" w:usb2="00000009" w:usb3="00000000" w:csb0="000001FF" w:csb1="00000000"/>
-  </w:font>
-  <w:font w:name="Symbol">
-    <w:panose1 w:val="05050102010706020507"/>
-    <w:charset w:val="02"/>
-    <w:family w:val="roman"/>
-    <w:pitch w:val="variable"/>
-    <w:sig w:usb0="00000000" w:usb1="10000000" w:usb2="00000000" w:usb3="00000000" w:csb0="80000000" w:csb1="00000000"/>
-  </w:font>
-  <w:font w:name="Courier New">
-    <w:panose1 w:val="02070309020205020404"/>
-    <w:charset w:val="00"/>
-    <w:family w:val="modern"/>
-    <w:pitch w:val="fixed"/>
-    <w:sig w:usb0="E0002AFF" w:usb1="C0007843" w:usb2="00000009" w:usb3="00000000" w:csb0="000001FF" w:csb1="00000000"/>
-  </w:font>
-  <w:font w:name="Wingdings">
-    <w:panose1 w:val="05000000000000000000"/>
-    <w:charset w:val="02"/>
-    <w:family w:val="auto"/>
-    <w:pitch w:val="variable"/>
-    <w:sig w:usb0="00000000" w:usb1="10000000" w:usb2="00000000" w:usb3="00000000" w:csb0="80000000" w:csb1="00000000"/>
-  </w:font>
-  <w:font w:name="OpenSymbol">
-    <w:altName w:val="Arial Unicode MS"/>
-    <w:charset w:val="02"/>
-    <w:family w:val="auto"/>
-    <w:pitch w:val="default"/>
-    <w:sig w:usb0="00000000" w:usb1="00000000" w:usb2="00000000" w:usb3="00000000" w:csb0="00000000" w:csb1="00000000"/>
-  </w:font>
-  <w:font w:name="Liberation Serif">
-    <w:altName w:val="Times New Roman"/>
-    <w:charset w:val="01"/>
-    <w:family w:val="roman"/>
-    <w:pitch w:val="variable"/>
-    <w:sig w:usb0="00000000" w:usb1="00000000" w:usb2="00000000" w:usb3="00000000" w:csb0="00000000" w:csb1="00000000"/>
-  </w:font>
-  <w:font w:name="Droid Sans Fallback">
-    <w:altName w:val="Times New Roman"/>
-    <w:panose1 w:val="00000000000000000000"/>
-    <w:charset w:val="00"/>
-    <w:family w:val="roman"/>
-    <w:notTrueType/>
-    <w:pitch w:val="default"/>
-    <w:sig w:usb0="00000000" w:usb1="00000000" w:usb2="00000000" w:usb3="00000000" w:csb0="00000000" w:csb1="00000000"/>
-  </w:font>
-  <w:font w:name="FreeSans">
-    <w:altName w:val="Times New Roman"/>
-    <w:panose1 w:val="00000000000000000000"/>
-    <w:charset w:val="00"/>
-    <w:family w:val="roman"/>
-    <w:notTrueType/>
-    <w:pitch w:val="default"/>
-    <w:sig w:usb0="00000000" w:usb1="00000000" w:usb2="00000000" w:usb3="00000000" w:csb0="00000000" w:csb1="00000000"/>
-  </w:font>
-  <w:font w:name="Mangal">
-    <w:panose1 w:val="02040503050203030202"/>
-    <w:charset w:val="00"/>
-    <w:family w:val="roman"/>
-    <w:pitch w:val="variable"/>
-    <w:sig w:usb0="00008003" w:usb1="00000000" w:usb2="00000000" w:usb3="00000000" w:csb0="00000001" w:csb1="00000000"/>
-  </w:font>
-  <w:font w:name="Liberation Sans">
-    <w:altName w:val="Arial"/>
-    <w:charset w:val="01"/>
-    <w:family w:val="swiss"/>
-    <w:pitch w:val="variable"/>
-    <w:sig w:usb0="00000000" w:usb1="00000000" w:usb2="00000000" w:usb3="00000000" w:csb0="00000000" w:csb1="00000000"/>
-  </w:font>
-  <w:font w:name="Cambria">
-    <w:panose1 w:val="02040503050406030204"/>
-    <w:charset w:val="00"/>
-    <w:family w:val="roman"/>
-    <w:pitch w:val="variable"/>
-    <w:sig w:usb0="A00002EF" w:usb1="4000004B" w:usb2="00000000" w:usb3="00000000" w:csb0="0000019F" w:csb1="00000000"/>
-  </w:font>
-  <w:font w:name="Iskoola Pota">
-    <w:panose1 w:val="020B0502040204020203"/>
-    <w:charset w:val="00"/>
-    <w:family w:val="swiss"/>
-    <w:pitch w:val="variable"/>
-    <w:sig w:usb0="00000003" w:usb1="00000000" w:usb2="00000200" w:usb3="00000000" w:csb0="00000001" w:csb1="00000000"/>
-  </w:font>
-  <w:font w:name="Tahoma">
-    <w:panose1 w:val="020B0604030504040204"/>
-    <w:charset w:val="00"/>
-    <w:family w:val="swiss"/>
-    <w:pitch w:val="variable"/>
-    <w:sig w:usb0="E1002EFF" w:usb1="C000605B" w:usb2="00000029" w:usb3="00000000" w:csb0="000101FF" w:csb1="00000000"/>
-  </w:font>
-  <w:font w:name="Calibri">
-    <w:panose1 w:val="020F0502020204030204"/>
-    <w:charset w:val="00"/>
-    <w:family w:val="swiss"/>
-    <w:pitch w:val="variable"/>
-    <w:sig w:usb0="E10002FF" w:usb1="4000ACFF" w:usb2="00000009" w:usb3="00000000" w:csb0="0000019F" w:csb1="00000000"/>
-  </w:font>
-  <w:font w:name="Consolas">
-    <w:panose1 w:val="020B0609020204030204"/>
-    <w:charset w:val="00"/>
-    <w:family w:val="modern"/>
-    <w:pitch w:val="fixed"/>
-    <w:sig w:usb0="E10002FF" w:usb1="4000FCFF" w:usb2="00000009" w:usb3="00000000" w:csb0="0000019F" w:csb1="00000000"/>
-  </w:font>
-</w:fonts>
-</file>
-
-<file path=word/glossary/settings.xml><?xml version="1.0" encoding="utf-8"?>
-<w:settings xmlns:o="urn:schemas-microsoft-com:office:office" xmlns:r="http://schemas.openxmlformats.org/officeDocument/2006/relationships" xmlns:m="http://schemas.openxmlformats.org/officeDocument/2006/math" xmlns:v="urn:schemas-microsoft-com:vml" xmlns:w10="urn:schemas-microsoft-com:office:word" xmlns:w="http://schemas.openxmlformats.org/wordprocessingml/2006/main" xmlns:sl="http://schemas.openxmlformats.org/schemaLibrary/2006/main">
-  <w:view w:val="normal"/>
-  <w:defaultTabStop w:val="720"/>
-  <w:characterSpacingControl w:val="doNotCompress"/>
-  <w:compat>
-    <w:useFELayout/>
-  </w:compat>
-  <w:rsids>
-    <w:rsidRoot w:val="00186AC7"/>
-    <w:rsid w:val="00186AC7"/>
-  </w:rsids>
-  <m:mathPr>
-    <m:mathFont m:val="Cambria Math"/>
-    <m:brkBin m:val="before"/>
-    <m:brkBinSub m:val="--"/>
-    <m:smallFrac m:val="off"/>
-    <m:dispDef/>
-    <m:lMargin m:val="0"/>
-    <m:rMargin m:val="0"/>
-    <m:defJc m:val="centerGroup"/>
-    <m:wrapIndent m:val="1440"/>
-    <m:intLim m:val="subSup"/>
-    <m:naryLim m:val="undOvr"/>
-  </m:mathPr>
-  <w:themeFontLang w:val="en-US" w:bidi="si-LK"/>
-  <w:clrSchemeMapping w:bg1="light1" w:t1="dark1" w:bg2="light2" w:t2="dark2" w:accent1="accent1" w:accent2="accent2" w:accent3="accent3" w:accent4="accent4" w:accent5="accent5" w:accent6="accent6" w:hyperlink="hyperlink" w:followedHyperlink="followedHyperlink"/>
-  <w:decimalSymbol w:val="."/>
-  <w:listSeparator w:val=","/>
-</w:settings>
-</file>
-
-<file path=word/glossary/styles.xml><?xml version="1.0" encoding="utf-8"?>
-<w:styles xmlns:r="http://schemas.openxmlformats.org/officeDocument/2006/relationships" xmlns:w="http://schemas.openxmlformats.org/wordprocessingml/2006/main">
-  <w:docDefaults>
-    <w:rPrDefault>
-      <w:rPr>
-        <w:rFonts w:asciiTheme="minorHAnsi" w:eastAsiaTheme="minorEastAsia" w:hAnsiTheme="minorHAnsi" w:cstheme="minorBidi"/>
-        <w:sz w:val="22"/>
-        <w:szCs w:val="22"/>
-        <w:lang w:val="en-US" w:eastAsia="en-US" w:bidi="si-LK"/>
-      </w:rPr>
-    </w:rPrDefault>
-    <w:pPrDefault>
-      <w:pPr>
-        <w:spacing w:after="200" w:line="276" w:lineRule="auto"/>
-      </w:pPr>
-    </w:pPrDefault>
-  </w:docDefaults>
-  <w:latentStyles w:defLockedState="0" w:defUIPriority="99" w:defSemiHidden="1" w:defUnhideWhenUsed="1" w:defQFormat="0" w:count="267">
-    <w:lsdException w:name="Normal" w:semiHidden="0" w:uiPriority="0" w:unhideWhenUsed="0" w:qFormat="1"/>
-    <w:lsdException w:name="heading 1" w:semiHidden="0" w:uiPriority="9" w:unhideWhenUsed="0" w:qFormat="1"/>
-    <w:lsdException w:name="heading 2" w:uiPriority="9" w:qFormat="1"/>
-    <w:lsdException w:name="heading 3" w:uiPriority="9" w:qFormat="1"/>
-    <w:lsdException w:name="heading 4" w:uiPriority="9" w:qFormat="1"/>
-    <w:lsdException w:name="heading 5" w:uiPriority="9" w:qFormat="1"/>
-    <w:lsdException w:name="heading 6" w:uiPriority="9" w:qFormat="1"/>
-    <w:lsdException w:name="heading 7" w:uiPriority="9" w:qFormat="1"/>
-    <w:lsdException w:name="heading 8" w:uiPriority="9" w:qFormat="1"/>
-    <w:lsdException w:name="heading 9" w:uiPriority="9" w:qFormat="1"/>
-    <w:lsdException w:name="toc 1" w:uiPriority="39"/>
-    <w:lsdException w:name="toc 2" w:uiPriority="39"/>
-    <w:lsdException w:name="toc 3" w:uiPriority="39"/>
-    <w:lsdException w:name="toc 4" w:uiPriority="39"/>
-    <w:lsdException w:name="toc 5" w:uiPriority="39"/>
-    <w:lsdException w:name="toc 6" w:uiPriority="39"/>
-    <w:lsdException w:name="toc 7" w:uiPriority="39"/>
-    <w:lsdException w:name="toc 8" w:uiPriority="39"/>
-    <w:lsdException w:name="toc 9" w:uiPriority="39"/>
-    <w:lsdException w:name="caption" w:uiPriority="35" w:qFormat="1"/>
-    <w:lsdException w:name="Title" w:semiHidden="0" w:uiPriority="10" w:unhideWhenUsed="0" w:qFormat="1"/>
-    <w:lsdException w:name="Default Paragraph Font" w:uiPriority="1"/>
-    <w:lsdException w:name="Subtitle" w:semiHidden="0" w:uiPriority="11" w:unhideWhenUsed="0" w:qFormat="1"/>
-    <w:lsdException w:name="Strong" w:semiHidden="0" w:uiPriority="22" w:unhideWhenUsed="0" w:qFormat="1"/>
-    <w:lsdException w:name="Emphasis" w:semiHidden="0" w:uiPriority="20" w:unhideWhenUsed="0" w:qFormat="1"/>
-    <w:lsdException w:name="Table Grid" w:semiHidden="0" w:uiPriority="59" w:unhideWhenUsed="0"/>
-    <w:lsdException w:name="Placeholder Text" w:unhideWhenUsed="0"/>
-    <w:lsdException w:name="No Spacing" w:semiHidden="0" w:uiPriority="1" w:unhideWhenUsed="0" w:qFormat="1"/>
-    <w:lsdException w:name="Light Shading" w:semiHidden="0" w:uiPriority="60" w:unhideWhenUsed="0"/>
-    <w:lsdException w:name="Light List" w:semiHidden="0" w:uiPriority="61" w:unhideWhenUsed="0"/>
-    <w:lsdException w:name="Light Grid" w:semiHidden="0" w:uiPriority="62" w:unhideWhenUsed="0"/>
-    <w:lsdException w:name="Medium Shading 1" w:semiHidden="0" w:uiPriority="63" w:unhideWhenUsed="0"/>
-    <w:lsdException w:name="Medium Shading 2" w:semiHidden="0" w:uiPriority="64" w:unhideWhenUsed="0"/>
-    <w:lsdException w:name="Medium List 1" w:semiHidden="0" w:uiPriority="65" w:unhideWhenUsed="0"/>
-    <w:lsdException w:name="Medium List 2" w:semiHidden="0" w:uiPriority="66" w:unhideWhenUsed="0"/>
-    <w:lsdException w:name="Medium Grid 1" w:semiHidden="0" w:uiPriority="67" w:unhideWhenUsed="0"/>
-    <w:lsdException w:name="Medium Grid 2" w:semiHidden="0" w:uiPriority="68" w:unhideWhenUsed="0"/>
-    <w:lsdException w:name="Medium Grid 3" w:semiHidden="0" w:uiPriority="69" w:unhideWhenUsed="0"/>
-    <w:lsdException w:name="Dark List" w:semiHidden="0" w:uiPriority="70" w:unhideWhenUsed="0"/>
-    <w:lsdException w:name="Colorful Shading" w:semiHidden="0" w:uiPriority="71" w:unhideWhenUsed="0"/>
-    <w:lsdException w:name="Colorful List" w:semiHidden="0" w:uiPriority="72" w:unhideWhenUsed="0"/>
-    <w:lsdException w:name="Colorful Grid" w:semiHidden="0" w:uiPriority="73" w:unhideWhenUsed="0"/>
-    <w:lsdException w:name="Light Shading Accent 1" w:semiHidden="0" w:uiPriority="60" w:unhideWhenUsed="0"/>
-    <w:lsdException w:name="Light List Accent 1" w:semiHidden="0" w:uiPriority="61" w:unhideWhenUsed="0"/>
-    <w:lsdException w:name="Light Grid Accent 1" w:semiHidden="0" w:uiPriority="62" w:unhideWhenUsed="0"/>
-    <w:lsdException w:name="Medium Shading 1 Accent 1" w:semiHidden="0" w:uiPriority="63" w:unhideWhenUsed="0"/>
-    <w:lsdException w:name="Medium Shading 2 Accent 1" w:semiHidden="0" w:uiPriority="64" w:unhideWhenUsed="0"/>
-    <w:lsdException w:name="Medium List 1 Accent 1" w:semiHidden="0" w:uiPriority="65" w:unhideWhenUsed="0"/>
-    <w:lsdException w:name="Revision" w:unhideWhenUsed="0"/>
-    <w:lsdException w:name="List Paragraph" w:semiHidden="0" w:uiPriority="34" w:unhideWhenUsed="0" w:qFormat="1"/>
-    <w:lsdException w:name="Quote" w:semiHidden="0" w:uiPriority="29" w:unhideWhenUsed="0" w:qFormat="1"/>
-    <w:lsdException w:name="Intense Quote" w:semiHidden="0" w:uiPriority="30" w:unhideWhenUsed="0" w:qFormat="1"/>
-    <w:lsdException w:name="Medium List 2 Accent 1" w:semiHidden="0" w:uiPriority="66" w:unhideWhenUsed="0"/>
-    <w:lsdException w:name="Medium Grid 1 Accent 1" w:semiHidden="0" w:uiPriority="67" w:unhideWhenUsed="0"/>
-    <w:lsdException w:name="Medium Grid 2 Accent 1" w:semiHidden="0" w:uiPriority="68" w:unhideWhenUsed="0"/>
-    <w:lsdException w:name="Medium Grid 3 Accent 1" w:semiHidden="0" w:uiPriority="69" w:unhideWhenUsed="0"/>
-    <w:lsdException w:name="Dark List Accent 1" w:semiHidden="0" w:uiPriority="70" w:unhideWhenUsed="0"/>
-    <w:lsdException w:name="Colorful Shading Accent 1" w:semiHidden="0" w:uiPriority="71" w:unhideWhenUsed="0"/>
-    <w:lsdException w:name="Colorful List Accent 1" w:semiHidden="0" w:uiPriority="72" w:unhideWhenUsed="0"/>
-    <w:lsdException w:name="Colorful Grid Accent 1" w:semiHidden="0" w:uiPriority="73" w:unhideWhenUsed="0"/>
-    <w:lsdException w:name="Light Shading Accent 2" w:semiHidden="0" w:uiPriority="60" w:unhideWhenUsed="0"/>
-    <w:lsdException w:name="Light List Accent 2" w:semiHidden="0" w:uiPriority="61" w:unhideWhenUsed="0"/>
-    <w:lsdException w:name="Light Grid Accent 2" w:semiHidden="0" w:uiPriority="62" w:unhideWhenUsed="0"/>
-    <w:lsdException w:name="Medium Shading 1 Accent 2" w:semiHidden="0" w:uiPriority="63" w:unhideWhenUsed="0"/>
-    <w:lsdException w:name="Medium Shading 2 Accent 2" w:semiHidden="0" w:uiPriority="64" w:unhideWhenUsed="0"/>
-    <w:lsdException w:name="Medium List 1 Accent 2" w:semiHidden="0" w:uiPriority="65" w:unhideWhenUsed="0"/>
-    <w:lsdException w:name="Medium List 2 Accent 2" w:semiHidden="0" w:uiPriority="66" w:unhideWhenUsed="0"/>
-    <w:lsdException w:name="Medium Grid 1 Accent 2" w:semiHidden="0" w:uiPriority="67" w:unhideWhenUsed="0"/>
-    <w:lsdException w:name="Medium Grid 2 Accent 2" w:semiHidden="0" w:uiPriority="68" w:unhideWhenUsed="0"/>
-    <w:lsdException w:name="Medium Grid 3 Accent 2" w:semiHidden="0" w:uiPriority="69" w:unhideWhenUsed="0"/>
-    <w:lsdException w:name="Dark List Accent 2" w:semiHidden="0" w:uiPriority="70" w:unhideWhenUsed="0"/>
-    <w:lsdException w:name="Colorful Shading Accent 2" w:semiHidden="0" w:uiPriority="71" w:unhideWhenUsed="0"/>
-    <w:lsdException w:name="Colorful List Accent 2" w:semiHidden="0" w:uiPriority="72" w:unhideWhenUsed="0"/>
-    <w:lsdException w:name="Colorful Grid Accent 2" w:semiHidden="0" w:uiPriority="73" w:unhideWhenUsed="0"/>
-    <w:lsdException w:name="Light Shading Accent 3" w:semiHidden="0" w:uiPriority="60" w:unhideWhenUsed="0"/>
-    <w:lsdException w:name="Light List Accent 3" w:semiHidden="0" w:uiPriority="61" w:unhideWhenUsed="0"/>
-    <w:lsdException w:name="Light Grid Accent 3" w:semiHidden="0" w:uiPriority="62" w:unhideWhenUsed="0"/>
-    <w:lsdException w:name="Medium Shading 1 Accent 3" w:semiHidden="0" w:uiPriority="63" w:unhideWhenUsed="0"/>
-    <w:lsdException w:name="Medium Shading 2 Accent 3" w:semiHidden="0" w:uiPriority="64" w:unhideWhenUsed="0"/>
-    <w:lsdException w:name="Medium List 1 Accent 3" w:semiHidden="0" w:uiPriority="65" w:unhideWhenUsed="0"/>
-    <w:lsdException w:name="Medium List 2 Accent 3" w:semiHidden="0" w:uiPriority="66" w:unhideWhenUsed="0"/>
-    <w:lsdException w:name="Medium Grid 1 Accent 3" w:semiHidden="0" w:uiPriority="67" w:unhideWhenUsed="0"/>
-    <w:lsdException w:name="Medium Grid 2 Accent 3" w:semiHidden="0" w:uiPriority="68" w:unhideWhenUsed="0"/>
-    <w:lsdException w:name="Medium Grid 3 Accent 3" w:semiHidden="0" w:uiPriority="69" w:unhideWhenUsed="0"/>
-    <w:lsdException w:name="Dark List Accent 3" w:semiHidden="0" w:uiPriority="70" w:unhideWhenUsed="0"/>
-    <w:lsdException w:name="Colorful Shading Accent 3" w:semiHidden="0" w:uiPriority="71" w:unhideWhenUsed="0"/>
-    <w:lsdException w:name="Colorful List Accent 3" w:semiHidden="0" w:uiPriority="72" w:unhideWhenUsed="0"/>
-    <w:lsdException w:name="Colorful Grid Accent 3" w:semiHidden="0" w:uiPriority="73" w:unhideWhenUsed="0"/>
-    <w:lsdException w:name="Light Shading Accent 4" w:semiHidden="0" w:uiPriority="60" w:unhideWhenUsed="0"/>
-    <w:lsdException w:name="Light List Accent 4" w:semiHidden="0" w:uiPriority="61" w:unhideWhenUsed="0"/>
-    <w:lsdException w:name="Light Grid Accent 4" w:semiHidden="0" w:uiPriority="62" w:unhideWhenUsed="0"/>
-    <w:lsdException w:name="Medium Shading 1 Accent 4" w:semiHidden="0" w:uiPriority="63" w:unhideWhenUsed="0"/>
-    <w:lsdException w:name="Medium Shading 2 Accent 4" w:semiHidden="0" w:uiPriority="64" w:unhideWhenUsed="0"/>
-    <w:lsdException w:name="Medium List 1 Accent 4" w:semiHidden="0" w:uiPriority="65" w:unhideWhenUsed="0"/>
-    <w:lsdException w:name="Medium List 2 Accent 4" w:semiHidden="0" w:uiPriority="66" w:unhideWhenUsed="0"/>
-    <w:lsdException w:name="Medium Grid 1 Accent 4" w:semiHidden="0" w:uiPriority="67" w:unhideWhenUsed="0"/>
-    <w:lsdException w:name="Medium Grid 2 Accent 4" w:semiHidden="0" w:uiPriority="68" w:unhideWhenUsed="0"/>
-    <w:lsdException w:name="Medium Grid 3 Accent 4" w:semiHidden="0" w:uiPriority="69" w:unhideWhenUsed="0"/>
-    <w:lsdException w:name="Dark List Accent 4" w:semiHidden="0" w:uiPriority="70" w:unhideWhenUsed="0"/>
-    <w:lsdException w:name="Colorful Shading Accent 4" w:semiHidden="0" w:uiPriority="71" w:unhideWhenUsed="0"/>
-    <w:lsdException w:name="Colorful List Accent 4" w:semiHidden="0" w:uiPriority="72" w:unhideWhenUsed="0"/>
-    <w:lsdException w:name="Colorful Grid Accent 4" w:semiHidden="0" w:uiPriority="73" w:unhideWhenUsed="0"/>
-    <w:lsdException w:name="Light Shading Accent 5" w:semiHidden="0" w:uiPriority="60" w:unhideWhenUsed="0"/>
-    <w:lsdException w:name="Light List Accent 5" w:semiHidden="0" w:uiPriority="61" w:unhideWhenUsed="0"/>
-    <w:lsdException w:name="Light Grid Accent 5" w:semiHidden="0" w:uiPriority="62" w:unhideWhenUsed="0"/>
-    <w:lsdException w:name="Medium Shading 1 Accent 5" w:semiHidden="0" w:uiPriority="63" w:unhideWhenUsed="0"/>
-    <w:lsdException w:name="Medium Shading 2 Accent 5" w:semiHidden="0" w:uiPriority="64" w:unhideWhenUsed="0"/>
-    <w:lsdException w:name="Medium List 1 Accent 5" w:semiHidden="0" w:uiPriority="65" w:unhideWhenUsed="0"/>
-    <w:lsdException w:name="Medium List 2 Accent 5" w:semiHidden="0" w:uiPriority="66" w:unhideWhenUsed="0"/>
-    <w:lsdException w:name="Medium Grid 1 Accent 5" w:semiHidden="0" w:uiPriority="67" w:unhideWhenUsed="0"/>
-    <w:lsdException w:name="Medium Grid 2 Accent 5" w:semiHidden="0" w:uiPriority="68" w:unhideWhenUsed="0"/>
-    <w:lsdException w:name="Medium Grid 3 Accent 5" w:semiHidden="0" w:uiPriority="69" w:unhideWhenUsed="0"/>
-    <w:lsdException w:name="Dark List Accent 5" w:semiHidden="0" w:uiPriority="70" w:unhideWhenUsed="0"/>
-    <w:lsdException w:name="Colorful Shading Accent 5" w:semiHidden="0" w:uiPriority="71" w:unhideWhenUsed="0"/>
-    <w:lsdException w:name="Colorful List Accent 5" w:semiHidden="0" w:uiPriority="72" w:unhideWhenUsed="0"/>
-    <w:lsdException w:name="Colorful Grid Accent 5" w:semiHidden="0" w:uiPriority="73" w:unhideWhenUsed="0"/>
-    <w:lsdException w:name="Light Shading Accent 6" w:semiHidden="0" w:uiPriority="60" w:unhideWhenUsed="0"/>
-    <w:lsdException w:name="Light List Accent 6" w:semiHidden="0" w:uiPriority="61" w:unhideWhenUsed="0"/>
-    <w:lsdException w:name="Light Grid Accent 6" w:semiHidden="0" w:uiPriority="62" w:unhideWhenUsed="0"/>
-    <w:lsdException w:name="Medium Shading 1 Accent 6" w:semiHidden="0" w:uiPriority="63" w:unhideWhenUsed="0"/>
-    <w:lsdException w:name="Medium Shading 2 Accent 6" w:semiHidden="0" w:uiPriority="64" w:unhideWhenUsed="0"/>
-    <w:lsdException w:name="Medium List 1 Accent 6" w:semiHidden="0" w:uiPriority="65" w:unhideWhenUsed="0"/>
-    <w:lsdException w:name="Medium List 2 Accent 6" w:semiHidden="0" w:uiPriority="66" w:unhideWhenUsed="0"/>
-    <w:lsdException w:name="Medium Grid 1 Accent 6" w:semiHidden="0" w:uiPriority="67" w:unhideWhenUsed="0"/>
-    <w:lsdException w:name="Medium Grid 2 Accent 6" w:semiHidden="0" w:uiPriority="68" w:unhideWhenUsed="0"/>
-    <w:lsdException w:name="Medium Grid 3 Accent 6" w:semiHidden="0" w:uiPriority="69" w:unhideWhenUsed="0"/>
-    <w:lsdException w:name="Dark List Accent 6" w:semiHidden="0" w:uiPriority="70" w:unhideWhenUsed="0"/>
-    <w:lsdException w:name="Colorful Shading Accent 6" w:semiHidden="0" w:uiPriority="71" w:unhideWhenUsed="0"/>
-    <w:lsdException w:name="Colorful List Accent 6" w:semiHidden="0" w:uiPriority="72" w:unhideWhenUsed="0"/>
-    <w:lsdException w:name="Colorful Grid Accent 6" w:semiHidden="0" w:uiPriority="73" w:unhideWhenUsed="0"/>
-    <w:lsdException w:name="Subtle Emphasis" w:semiHidden="0" w:uiPriority="19" w:unhideWhenUsed="0" w:qFormat="1"/>
-    <w:lsdException w:name="Intense Emphasis" w:semiHidden="0" w:uiPriority="21" w:unhideWhenUsed="0" w:qFormat="1"/>
-    <w:lsdException w:name="Subtle Reference" w:semiHidden="0" w:uiPriority="31" w:unhideWhenUsed="0" w:qFormat="1"/>
-    <w:lsdException w:name="Intense Reference" w:semiHidden="0" w:uiPriority="32" w:unhideWhenUsed="0" w:qFormat="1"/>
-    <w:lsdException w:name="Book Title" w:semiHidden="0" w:uiPriority="33" w:unhideWhenUsed="0" w:qFormat="1"/>
-    <w:lsdException w:name="Bibliography" w:uiPriority="37"/>
-    <w:lsdException w:name="TOC Heading" w:uiPriority="39" w:qFormat="1"/>
-  </w:latentStyles>
-  <w:style w:type="paragraph" w:default="1" w:styleId="Normal">
-    <w:name w:val="Normal"/>
-    <w:qFormat/>
-  </w:style>
-  <w:style w:type="character" w:default="1" w:styleId="DefaultParagraphFont">
-    <w:name w:val="Default Paragraph Font"/>
-    <w:uiPriority w:val="1"/>
-    <w:semiHidden/>
-    <w:unhideWhenUsed/>
-  </w:style>
-  <w:style w:type="table" w:default="1" w:styleId="TableNormal">
-    <w:name w:val="Normal Table"/>
-    <w:uiPriority w:val="99"/>
-    <w:semiHidden/>
-    <w:unhideWhenUsed/>
-    <w:qFormat/>
-    <w:tblPr>
-      <w:tblInd w:w="0" w:type="dxa"/>
-      <w:tblCellMar>
-        <w:top w:w="0" w:type="dxa"/>
-        <w:left w:w="108" w:type="dxa"/>
-        <w:bottom w:w="0" w:type="dxa"/>
-        <w:right w:w="108" w:type="dxa"/>
-      </w:tblCellMar>
-    </w:tblPr>
-  </w:style>
-  <w:style w:type="numbering" w:default="1" w:styleId="NoList">
-    <w:name w:val="No List"/>
-    <w:uiPriority w:val="99"/>
-    <w:semiHidden/>
-    <w:unhideWhenUsed/>
-  </w:style>
-  <w:style w:type="paragraph" w:customStyle="1" w:styleId="7A53E2AEB62A4DA2818473C91B836ADF">
-    <w:name w:val="7A53E2AEB62A4DA2818473C91B836ADF"/>
-    <w:rsid w:val="00186AC7"/>
-  </w:style>
-  <w:style w:type="paragraph" w:customStyle="1" w:styleId="0600E37AF8DF4187835A16E413837A3E">
-    <w:name w:val="0600E37AF8DF4187835A16E413837A3E"/>
-    <w:rsid w:val="00186AC7"/>
-  </w:style>
-  <w:style w:type="paragraph" w:customStyle="1" w:styleId="CE572358F4CB48A485D008A3945082B9">
-    <w:name w:val="CE572358F4CB48A485D008A3945082B9"/>
-    <w:rsid w:val="00186AC7"/>
-  </w:style>
-  <w:style w:type="paragraph" w:customStyle="1" w:styleId="2B43C10F9E5E4F1094513293F66AF421">
-    <w:name w:val="2B43C10F9E5E4F1094513293F66AF421"/>
-    <w:rsid w:val="00186AC7"/>
-  </w:style>
-  <w:style w:type="paragraph" w:customStyle="1" w:styleId="8D768B209A05434196DC473B73CCBE3E">
-    <w:name w:val="8D768B209A05434196DC473B73CCBE3E"/>
-    <w:rsid w:val="00186AC7"/>
-  </w:style>
-  <w:style w:type="paragraph" w:customStyle="1" w:styleId="6787E0F3A42F410CA86514A9EE556907">
-    <w:name w:val="6787E0F3A42F410CA86514A9EE556907"/>
-    <w:rsid w:val="00186AC7"/>
-  </w:style>
-  <w:style w:type="paragraph" w:customStyle="1" w:styleId="97F652252CB74E328A70BFCEE48656FF">
-    <w:name w:val="97F652252CB74E328A70BFCEE48656FF"/>
-    <w:rsid w:val="00186AC7"/>
-  </w:style>
-  <w:style w:type="paragraph" w:customStyle="1" w:styleId="CE6D53E23F2244C5902A56AB710F9FD3">
-    <w:name w:val="CE6D53E23F2244C5902A56AB710F9FD3"/>
-    <w:rsid w:val="00186AC7"/>
-  </w:style>
-  <w:style w:type="paragraph" w:customStyle="1" w:styleId="EC6ED6ED5BC14239BAE20C5662ACAA8D">
-    <w:name w:val="EC6ED6ED5BC14239BAE20C5662ACAA8D"/>
-    <w:rsid w:val="00186AC7"/>
-  </w:style>
-  <w:style w:type="paragraph" w:customStyle="1" w:styleId="3B3628823D484564AE3710C4692FACE7">
-    <w:name w:val="3B3628823D484564AE3710C4692FACE7"/>
-    <w:rsid w:val="00186AC7"/>
-  </w:style>
-</w:styles>
-</file>
-
-<file path=word/glossary/webSettings.xml><?xml version="1.0" encoding="utf-8"?>
-<w:webSettings xmlns:r="http://schemas.openxmlformats.org/officeDocument/2006/relationships" xmlns:w="http://schemas.openxmlformats.org/wordprocessingml/2006/main">
-  <w:optimizeForBrowser/>
-</w:webSettings>
-</file>
-
 <file path=word/theme/theme1.xml><?xml version="1.0" encoding="utf-8"?>
 <a:theme xmlns:a="http://schemas.openxmlformats.org/drawingml/2006/main" name="Office Theme">
   <a:themeElements>

</xml_diff>

<commit_message>
reformatted with line spacing
</commit_message>
<xml_diff>
--- a/Untitled 1 (Repaired).docx
+++ b/Untitled 1 (Repaired).docx
@@ -13593,7 +13593,7 @@
           <v:shape id="_x0000_i1025" type="#_x0000_t75" style="width:480pt;height:454.1pt" o:ole="">
             <v:imagedata r:id="rId68" o:title=""/>
           </v:shape>
-          <o:OLEObject Type="Embed" ProgID="Excel.Sheet.12" ShapeID="_x0000_i1025" DrawAspect="Content" ObjectID="_1491029199" r:id="rId69"/>
+          <o:OLEObject Type="Embed" ProgID="Excel.Sheet.12" ShapeID="_x0000_i1025" DrawAspect="Content" ObjectID="_1491042833" r:id="rId69"/>
         </w:object>
       </w:r>
     </w:p>
@@ -30961,8 +30961,1458 @@
       </w:pPr>
       <w:r>
         <w:lastRenderedPageBreak/>
-        <w:br w:type="page"/>
-      </w:r>
+        <w:t xml:space="preserve">However the code for </w:t>
+      </w:r>
+      <w:r>
+        <w:t xml:space="preserve">reading and returning all the </w:t>
+      </w:r>
+      <w:r>
+        <w:rPr>
+          <w:i/>
+          <w:iCs/>
+        </w:rPr>
+        <w:t>dataViews</w:t>
+      </w:r>
+      <w:r>
+        <w:t xml:space="preserve"> as a list is complex. This method is executed as three main sub tasks.</w:t>
+      </w:r>
+    </w:p>
+    <w:p>
+      <w:pPr>
+        <w:pStyle w:val="ListParagraph"/>
+        <w:widowControl/>
+        <w:numPr>
+          <w:ilvl w:val="0"/>
+          <w:numId w:val="45"/>
+        </w:numPr>
+        <w:suppressAutoHyphens w:val="0"/>
+        <w:overflowPunct/>
+      </w:pPr>
+      <w:r>
+        <w:t xml:space="preserve">Getting the name list of </w:t>
+      </w:r>
+      <w:r>
+        <w:rPr>
+          <w:i/>
+          <w:iCs/>
+        </w:rPr>
+        <w:t>dataViews</w:t>
+      </w:r>
+      <w:r>
+        <w:t xml:space="preserve"> </w:t>
+      </w:r>
+    </w:p>
+    <w:p>
+      <w:pPr>
+        <w:pStyle w:val="ListParagraph"/>
+        <w:widowControl/>
+        <w:numPr>
+          <w:ilvl w:val="0"/>
+          <w:numId w:val="45"/>
+        </w:numPr>
+        <w:suppressAutoHyphens w:val="0"/>
+        <w:overflowPunct/>
+      </w:pPr>
+      <w:r>
+        <w:t xml:space="preserve">Reading each </w:t>
+      </w:r>
+      <w:r>
+        <w:rPr>
+          <w:i/>
+          <w:iCs/>
+        </w:rPr>
+        <w:t>dataView</w:t>
+      </w:r>
+      <w:r>
+        <w:t xml:space="preserve"> from the registry</w:t>
+      </w:r>
+    </w:p>
+    <w:p>
+      <w:pPr>
+        <w:pStyle w:val="ListParagraph"/>
+        <w:widowControl/>
+        <w:numPr>
+          <w:ilvl w:val="0"/>
+          <w:numId w:val="45"/>
+        </w:numPr>
+        <w:suppressAutoHyphens w:val="0"/>
+        <w:overflowPunct/>
+      </w:pPr>
+      <w:r>
+        <w:t xml:space="preserve">Creating a list with each </w:t>
+      </w:r>
+      <w:r>
+        <w:rPr>
+          <w:i/>
+          <w:iCs/>
+        </w:rPr>
+        <w:t>dataView</w:t>
+      </w:r>
+      <w:r>
+        <w:t xml:space="preserve"> read </w:t>
+      </w:r>
+      <w:r>
+        <w:t>and returning as an array-list</w:t>
+      </w:r>
+    </w:p>
+    <w:p>
+      <w:pPr>
+        <w:widowControl/>
+        <w:suppressAutoHyphens w:val="0"/>
+        <w:overflowPunct/>
+      </w:pPr>
+    </w:p>
+    <w:p>
+      <w:pPr>
+        <w:widowControl/>
+        <w:suppressAutoHyphens w:val="0"/>
+        <w:overflowPunct/>
+      </w:pPr>
+      <w:r>
+        <w:t xml:space="preserve">There are few advanced concepts associated with the registry which are used here. These concepts are </w:t>
+      </w:r>
+      <w:r>
+        <w:t xml:space="preserve">explained in section </w:t>
+      </w:r>
+      <w:r>
+        <w:rPr>
+          <w:color w:val="FF0000"/>
+          <w:highlight w:val="yellow"/>
+        </w:rPr>
+        <w:t>XXXXXX</w:t>
+      </w:r>
+    </w:p>
+    <w:p>
+      <w:pPr>
+        <w:widowControl/>
+        <w:suppressAutoHyphens w:val="0"/>
+        <w:overflowPunct/>
+      </w:pPr>
+    </w:p>
+    <w:p>
+      <w:pPr>
+        <w:widowControl/>
+        <w:suppressAutoHyphens w:val="0"/>
+        <w:overflowPunct/>
+      </w:pPr>
+      <w:r>
+        <w:rPr>
+          <w:noProof/>
+          <w:lang w:eastAsia="en-US" w:bidi="si-LK"/>
+        </w:rPr>
+        <w:pict>
+          <v:shape id="_x0000_s1132" type="#_x0000_t202" style="position:absolute;margin-left:29.95pt;margin-top:214.1pt;width:417.4pt;height:25.3pt;z-index:251836416" wrapcoords="-49 0 -49 20400 21600 20400 21600 0 -49 0" stroked="f">
+            <v:textbox style="mso-next-textbox:#_x0000_s1132;mso-fit-shape-to-text:t" inset="0,0,0,0">
+              <w:txbxContent>
+                <w:p>
+                  <w:pPr>
+                    <w:pStyle w:val="Heading5"/>
+                    <w:rPr>
+                      <w:noProof/>
+                      <w:sz w:val="24"/>
+                      <w:szCs w:val="24"/>
+                    </w:rPr>
+                  </w:pPr>
+                  <w:r>
+                    <w:t xml:space="preserve">                        Figure 2.53 – Code for returning all the dataViews as an array-list</w:t>
+                  </w:r>
+                </w:p>
+                <w:p>
+                  <w:pPr>
+                    <w:pStyle w:val="Heading5"/>
+                    <w:rPr>
+                      <w:noProof/>
+                      <w:sz w:val="24"/>
+                      <w:szCs w:val="24"/>
+                    </w:rPr>
+                  </w:pPr>
+                </w:p>
+              </w:txbxContent>
+            </v:textbox>
+            <w10:wrap type="tight"/>
+          </v:shape>
+        </w:pict>
+      </w:r>
+      <w:r>
+        <w:rPr>
+          <w:noProof/>
+          <w:lang w:eastAsia="en-US" w:bidi="si-LK"/>
+        </w:rPr>
+        <w:drawing>
+          <wp:anchor distT="0" distB="0" distL="114300" distR="114300" simplePos="0" relativeHeight="251835392" behindDoc="1" locked="0" layoutInCell="1" allowOverlap="1">
+            <wp:simplePos x="0" y="0"/>
+            <wp:positionH relativeFrom="column">
+              <wp:posOffset>140970</wp:posOffset>
+            </wp:positionH>
+            <wp:positionV relativeFrom="paragraph">
+              <wp:posOffset>104140</wp:posOffset>
+            </wp:positionV>
+            <wp:extent cx="5755640" cy="2502535"/>
+            <wp:effectExtent l="19050" t="0" r="0" b="0"/>
+            <wp:wrapTight wrapText="bothSides">
+              <wp:wrapPolygon edited="0">
+                <wp:start x="-71" y="0"/>
+                <wp:lineTo x="-71" y="21375"/>
+                <wp:lineTo x="21590" y="21375"/>
+                <wp:lineTo x="21590" y="0"/>
+                <wp:lineTo x="-71" y="0"/>
+              </wp:wrapPolygon>
+            </wp:wrapTight>
+            <wp:docPr id="29" name="Picture 19" descr="D:\Academic\Internship Aca\Training-Report\Selection_056.png"/>
+            <wp:cNvGraphicFramePr>
+              <a:graphicFrameLocks xmlns:a="http://schemas.openxmlformats.org/drawingml/2006/main" noChangeAspect="1"/>
+            </wp:cNvGraphicFramePr>
+            <a:graphic xmlns:a="http://schemas.openxmlformats.org/drawingml/2006/main">
+              <a:graphicData uri="http://schemas.openxmlformats.org/drawingml/2006/picture">
+                <pic:pic xmlns:pic="http://schemas.openxmlformats.org/drawingml/2006/picture">
+                  <pic:nvPicPr>
+                    <pic:cNvPr id="0" name="Picture 19" descr="D:\Academic\Internship Aca\Training-Report\Selection_056.png"/>
+                    <pic:cNvPicPr>
+                      <a:picLocks noChangeAspect="1" noChangeArrowheads="1"/>
+                    </pic:cNvPicPr>
+                  </pic:nvPicPr>
+                  <pic:blipFill>
+                    <a:blip r:embed="rId113"/>
+                    <a:srcRect/>
+                    <a:stretch>
+                      <a:fillRect/>
+                    </a:stretch>
+                  </pic:blipFill>
+                  <pic:spPr bwMode="auto">
+                    <a:xfrm>
+                      <a:off x="0" y="0"/>
+                      <a:ext cx="5755640" cy="2502535"/>
+                    </a:xfrm>
+                    <a:prstGeom prst="rect">
+                      <a:avLst/>
+                    </a:prstGeom>
+                    <a:noFill/>
+                    <a:ln w="9525">
+                      <a:noFill/>
+                      <a:miter lim="800000"/>
+                      <a:headEnd/>
+                      <a:tailEnd/>
+                    </a:ln>
+                  </pic:spPr>
+                </pic:pic>
+              </a:graphicData>
+            </a:graphic>
+          </wp:anchor>
+        </w:drawing>
+      </w:r>
+    </w:p>
+    <w:p>
+      <w:pPr>
+        <w:widowControl/>
+        <w:suppressAutoHyphens w:val="0"/>
+        <w:overflowPunct/>
+        <w:jc w:val="both"/>
+      </w:pPr>
+    </w:p>
+    <w:p>
+      <w:pPr>
+        <w:widowControl/>
+        <w:suppressAutoHyphens w:val="0"/>
+        <w:overflowPunct/>
+        <w:jc w:val="both"/>
+      </w:pPr>
+    </w:p>
+    <w:p>
+      <w:pPr>
+        <w:widowControl/>
+        <w:suppressAutoHyphens w:val="0"/>
+        <w:overflowPunct/>
+        <w:jc w:val="both"/>
+      </w:pPr>
+      <w:r>
+        <w:t xml:space="preserve">Authenticating a user is done in a similar manner to that of the REST service. However this method was modified with </w:t>
+      </w:r>
+      <w:r>
+        <w:t xml:space="preserve">added </w:t>
+      </w:r>
+      <w:r>
+        <w:t xml:space="preserve">loggers and exceptions </w:t>
+      </w:r>
+      <w:r>
+        <w:t xml:space="preserve">to maintain good programming practices. </w:t>
+      </w:r>
+    </w:p>
+    <w:p>
+      <w:pPr>
+        <w:widowControl/>
+        <w:suppressAutoHyphens w:val="0"/>
+        <w:overflowPunct/>
+      </w:pPr>
+    </w:p>
+    <w:p>
+      <w:pPr>
+        <w:widowControl/>
+        <w:suppressAutoHyphens w:val="0"/>
+        <w:overflowPunct/>
+      </w:pPr>
+      <w:r>
+        <w:rPr>
+          <w:noProof/>
+          <w:lang w:eastAsia="en-US" w:bidi="si-LK"/>
+        </w:rPr>
+        <w:drawing>
+          <wp:anchor distT="0" distB="0" distL="114300" distR="114300" simplePos="0" relativeHeight="251833344" behindDoc="1" locked="0" layoutInCell="1" allowOverlap="1">
+            <wp:simplePos x="0" y="0"/>
+            <wp:positionH relativeFrom="column">
+              <wp:posOffset>189297</wp:posOffset>
+            </wp:positionH>
+            <wp:positionV relativeFrom="paragraph">
+              <wp:posOffset>69583</wp:posOffset>
+            </wp:positionV>
+            <wp:extent cx="5699961" cy="2991852"/>
+            <wp:effectExtent l="19050" t="0" r="0" b="0"/>
+            <wp:wrapNone/>
+            <wp:docPr id="28" name="Picture 18" descr="D:\Academic\Internship Aca\Training-Report\Selection_045.png"/>
+            <wp:cNvGraphicFramePr>
+              <a:graphicFrameLocks xmlns:a="http://schemas.openxmlformats.org/drawingml/2006/main" noChangeAspect="1"/>
+            </wp:cNvGraphicFramePr>
+            <a:graphic xmlns:a="http://schemas.openxmlformats.org/drawingml/2006/main">
+              <a:graphicData uri="http://schemas.openxmlformats.org/drawingml/2006/picture">
+                <pic:pic xmlns:pic="http://schemas.openxmlformats.org/drawingml/2006/picture">
+                  <pic:nvPicPr>
+                    <pic:cNvPr id="0" name="Picture 18" descr="D:\Academic\Internship Aca\Training-Report\Selection_045.png"/>
+                    <pic:cNvPicPr>
+                      <a:picLocks noChangeAspect="1" noChangeArrowheads="1"/>
+                    </pic:cNvPicPr>
+                  </pic:nvPicPr>
+                  <pic:blipFill>
+                    <a:blip r:embed="rId114"/>
+                    <a:srcRect/>
+                    <a:stretch>
+                      <a:fillRect/>
+                    </a:stretch>
+                  </pic:blipFill>
+                  <pic:spPr bwMode="auto">
+                    <a:xfrm>
+                      <a:off x="0" y="0"/>
+                      <a:ext cx="5699961" cy="2991852"/>
+                    </a:xfrm>
+                    <a:prstGeom prst="rect">
+                      <a:avLst/>
+                    </a:prstGeom>
+                    <a:noFill/>
+                    <a:ln w="9525">
+                      <a:noFill/>
+                      <a:miter lim="800000"/>
+                      <a:headEnd/>
+                      <a:tailEnd/>
+                    </a:ln>
+                  </pic:spPr>
+                </pic:pic>
+              </a:graphicData>
+            </a:graphic>
+          </wp:anchor>
+        </w:drawing>
+      </w:r>
+    </w:p>
+    <w:p>
+      <w:pPr>
+        <w:widowControl/>
+        <w:suppressAutoHyphens w:val="0"/>
+        <w:overflowPunct/>
+      </w:pPr>
+    </w:p>
+    <w:p>
+      <w:pPr>
+        <w:widowControl/>
+        <w:suppressAutoHyphens w:val="0"/>
+        <w:overflowPunct/>
+      </w:pPr>
+    </w:p>
+    <w:p>
+      <w:pPr>
+        <w:widowControl/>
+        <w:suppressAutoHyphens w:val="0"/>
+        <w:overflowPunct/>
+      </w:pPr>
+    </w:p>
+    <w:p>
+      <w:pPr>
+        <w:widowControl/>
+        <w:suppressAutoHyphens w:val="0"/>
+        <w:overflowPunct/>
+      </w:pPr>
+    </w:p>
+    <w:p>
+      <w:pPr>
+        <w:widowControl/>
+        <w:suppressAutoHyphens w:val="0"/>
+        <w:overflowPunct/>
+      </w:pPr>
+    </w:p>
+    <w:p>
+      <w:pPr>
+        <w:widowControl/>
+        <w:suppressAutoHyphens w:val="0"/>
+        <w:overflowPunct/>
+      </w:pPr>
+    </w:p>
+    <w:p>
+      <w:pPr>
+        <w:widowControl/>
+        <w:suppressAutoHyphens w:val="0"/>
+        <w:overflowPunct/>
+      </w:pPr>
+    </w:p>
+    <w:p>
+      <w:pPr>
+        <w:widowControl/>
+        <w:suppressAutoHyphens w:val="0"/>
+        <w:overflowPunct/>
+      </w:pPr>
+    </w:p>
+    <w:p>
+      <w:pPr>
+        <w:widowControl/>
+        <w:suppressAutoHyphens w:val="0"/>
+        <w:overflowPunct/>
+      </w:pPr>
+    </w:p>
+    <w:p>
+      <w:pPr>
+        <w:widowControl/>
+        <w:suppressAutoHyphens w:val="0"/>
+        <w:overflowPunct/>
+      </w:pPr>
+    </w:p>
+    <w:p>
+      <w:pPr>
+        <w:widowControl/>
+        <w:suppressAutoHyphens w:val="0"/>
+        <w:overflowPunct/>
+      </w:pPr>
+    </w:p>
+    <w:p>
+      <w:pPr>
+        <w:widowControl/>
+        <w:suppressAutoHyphens w:val="0"/>
+        <w:overflowPunct/>
+      </w:pPr>
+    </w:p>
+    <w:p>
+      <w:pPr>
+        <w:widowControl/>
+        <w:suppressAutoHyphens w:val="0"/>
+        <w:overflowPunct/>
+      </w:pPr>
+    </w:p>
+    <w:p>
+      <w:pPr>
+        <w:widowControl/>
+        <w:suppressAutoHyphens w:val="0"/>
+        <w:overflowPunct/>
+      </w:pPr>
+    </w:p>
+    <w:p>
+      <w:pPr>
+        <w:widowControl/>
+        <w:suppressAutoHyphens w:val="0"/>
+        <w:overflowPunct/>
+      </w:pPr>
+    </w:p>
+    <w:p>
+      <w:pPr>
+        <w:widowControl/>
+        <w:suppressAutoHyphens w:val="0"/>
+        <w:overflowPunct/>
+      </w:pPr>
+    </w:p>
+    <w:p>
+      <w:pPr>
+        <w:widowControl/>
+        <w:suppressAutoHyphens w:val="0"/>
+        <w:overflowPunct/>
+      </w:pPr>
+    </w:p>
+    <w:p>
+      <w:pPr>
+        <w:widowControl/>
+        <w:suppressAutoHyphens w:val="0"/>
+        <w:overflowPunct/>
+      </w:pPr>
+      <w:r>
+        <w:rPr>
+          <w:noProof/>
+          <w:lang w:eastAsia="en-US" w:bidi="si-LK"/>
+        </w:rPr>
+        <w:pict>
+          <v:shape id="_x0000_s1131" type="#_x0000_t202" style="position:absolute;margin-left:29.95pt;margin-top:3.4pt;width:417.4pt;height:25.3pt;z-index:251834368" wrapcoords="-49 0 -49 20400 21600 20400 21600 0 -49 0" stroked="f">
+            <v:textbox style="mso-next-textbox:#_x0000_s1131;mso-fit-shape-to-text:t" inset="0,0,0,0">
+              <w:txbxContent>
+                <w:p>
+                  <w:pPr>
+                    <w:pStyle w:val="Heading5"/>
+                    <w:rPr>
+                      <w:noProof/>
+                      <w:sz w:val="24"/>
+                      <w:szCs w:val="24"/>
+                    </w:rPr>
+                  </w:pPr>
+                  <w:r>
+                    <w:t xml:space="preserve">                Figure 2.5</w:t>
+                  </w:r>
+                  <w:r>
+                    <w:t>4</w:t>
+                  </w:r>
+                  <w:r>
+                    <w:t xml:space="preserve"> – Code for authenticating a user from the SOAP admin service</w:t>
+                  </w:r>
+                </w:p>
+                <w:p>
+                  <w:pPr>
+                    <w:pStyle w:val="Heading5"/>
+                    <w:rPr>
+                      <w:noProof/>
+                      <w:sz w:val="24"/>
+                      <w:szCs w:val="24"/>
+                    </w:rPr>
+                  </w:pPr>
+                </w:p>
+              </w:txbxContent>
+            </v:textbox>
+            <w10:wrap type="tight"/>
+          </v:shape>
+        </w:pict>
+      </w:r>
+    </w:p>
+    <w:p>
+      <w:pPr>
+        <w:widowControl/>
+        <w:suppressAutoHyphens w:val="0"/>
+        <w:overflowPunct/>
+      </w:pPr>
+    </w:p>
+    <w:p>
+      <w:pPr>
+        <w:widowControl/>
+        <w:suppressAutoHyphens w:val="0"/>
+        <w:overflowPunct/>
+      </w:pPr>
+    </w:p>
+    <w:p>
+      <w:pPr>
+        <w:widowControl/>
+        <w:suppressAutoHyphens w:val="0"/>
+        <w:overflowPunct/>
+      </w:pPr>
+      <w:r>
+        <w:t xml:space="preserve">The </w:t>
+      </w:r>
+      <w:r>
+        <w:rPr>
+          <w:i/>
+          <w:iCs/>
+        </w:rPr>
+        <w:t>userAdminClient</w:t>
+      </w:r>
+      <w:r>
+        <w:t xml:space="preserve"> was </w:t>
+      </w:r>
+      <w:r>
+        <w:t xml:space="preserve">directly </w:t>
+      </w:r>
+      <w:r>
+        <w:t>ported to this service</w:t>
+      </w:r>
+      <w:r>
+        <w:t xml:space="preserve"> and</w:t>
+      </w:r>
+      <w:r>
+        <w:t xml:space="preserve"> no any changes were done.</w:t>
+      </w:r>
+    </w:p>
+    <w:p>
+      <w:pPr>
+        <w:widowControl/>
+        <w:suppressAutoHyphens w:val="0"/>
+        <w:overflowPunct/>
+      </w:pPr>
+      <w:r>
+        <w:lastRenderedPageBreak/>
+        <w:t xml:space="preserve">One important thing I learned while working for WSO2 is the importance of maintaining code quality. Though it is possible to implement all the functional requirements without worrying about code quality, it hinders further extension and maintenance. </w:t>
+      </w:r>
+    </w:p>
+    <w:p>
+      <w:pPr>
+        <w:widowControl/>
+        <w:suppressAutoHyphens w:val="0"/>
+        <w:overflowPunct/>
+      </w:pPr>
+    </w:p>
+    <w:p>
+      <w:pPr>
+        <w:widowControl/>
+        <w:suppressAutoHyphens w:val="0"/>
+        <w:overflowPunct/>
+      </w:pPr>
+      <w:r>
+        <w:t xml:space="preserve">One practice I followed to maintain code quality is implementing codes according to a model. </w:t>
+      </w:r>
+      <w:r>
+        <w:t>The CRUD model which stands for Create-Read-Update-Delete. I implemented codes according to this model for all the fields that will be sent and received via requests.</w:t>
+      </w:r>
+    </w:p>
+    <w:p>
+      <w:pPr>
+        <w:widowControl/>
+        <w:suppressAutoHyphens w:val="0"/>
+        <w:overflowPunct/>
+      </w:pPr>
+    </w:p>
+    <w:p>
+      <w:pPr>
+        <w:pStyle w:val="Heading4"/>
+        <w:numPr>
+          <w:ilvl w:val="3"/>
+          <w:numId w:val="40"/>
+        </w:numPr>
+        <w:ind w:left="810" w:hanging="810"/>
+      </w:pPr>
+      <w:r>
+        <w:t xml:space="preserve">Working with the WSO2 Registry </w:t>
+      </w:r>
+    </w:p>
+    <w:p>
+      <w:pPr>
+        <w:widowControl/>
+        <w:suppressAutoHyphens w:val="0"/>
+        <w:overflowPunct/>
+      </w:pPr>
+    </w:p>
+    <w:p>
+      <w:pPr>
+        <w:widowControl/>
+        <w:suppressAutoHyphens w:val="0"/>
+        <w:overflowPunct/>
+        <w:jc w:val="both"/>
+      </w:pPr>
+      <w:r>
+        <w:t xml:space="preserve">Working with the registry is a vital </w:t>
+      </w:r>
+      <w:r>
+        <w:t xml:space="preserve">skill needed when writing a service  for the WSO2 carbon.WSO2 registry is consist of  three components, namely, </w:t>
+      </w:r>
+      <w:r>
+        <w:rPr>
+          <w:i/>
+          <w:iCs/>
+        </w:rPr>
+        <w:t>Governance</w:t>
+      </w:r>
+      <w:r>
+        <w:t xml:space="preserve">, </w:t>
+      </w:r>
+      <w:r>
+        <w:rPr>
+          <w:i/>
+          <w:iCs/>
+        </w:rPr>
+        <w:t>Local</w:t>
+      </w:r>
+      <w:r>
+        <w:t xml:space="preserve"> and </w:t>
+      </w:r>
+      <w:r>
+        <w:rPr>
+          <w:i/>
+          <w:iCs/>
+        </w:rPr>
+        <w:t>Configuration</w:t>
+      </w:r>
+      <w:r>
+        <w:t xml:space="preserve">. </w:t>
+      </w:r>
+      <w:r>
+        <w:t xml:space="preserve">As emphasized earlier, I organized everything related to registry access inside a separate </w:t>
+      </w:r>
+      <w:r>
+        <w:rPr>
+          <w:i/>
+          <w:iCs/>
+        </w:rPr>
+        <w:t>util</w:t>
+      </w:r>
+      <w:r>
+        <w:t xml:space="preserve"> class, </w:t>
+      </w:r>
+      <w:r>
+        <w:rPr>
+          <w:i/>
+          <w:iCs/>
+        </w:rPr>
+        <w:t>RegistryUtils</w:t>
+      </w:r>
+      <w:r>
+        <w:t xml:space="preserve">. </w:t>
+      </w:r>
+    </w:p>
+    <w:p>
+      <w:pPr>
+        <w:widowControl/>
+        <w:suppressAutoHyphens w:val="0"/>
+        <w:overflowPunct/>
+        <w:jc w:val="both"/>
+      </w:pPr>
+    </w:p>
+    <w:p>
+      <w:pPr>
+        <w:widowControl/>
+        <w:suppressAutoHyphens w:val="0"/>
+        <w:overflowPunct/>
+        <w:jc w:val="both"/>
+      </w:pPr>
+      <w:r>
+        <w:t xml:space="preserve">I created two new directories under the </w:t>
+      </w:r>
+      <w:r>
+        <w:rPr>
+          <w:i/>
+          <w:iCs/>
+        </w:rPr>
+        <w:t>system governance</w:t>
+      </w:r>
+      <w:r>
+        <w:t xml:space="preserve"> registry for saving </w:t>
+      </w:r>
+      <w:r>
+        <w:rPr>
+          <w:i/>
+          <w:iCs/>
+        </w:rPr>
+        <w:t>dataViews</w:t>
+      </w:r>
+      <w:r>
+        <w:t xml:space="preserve"> and </w:t>
+      </w:r>
+      <w:r>
+        <w:t>dashboards separately</w:t>
+      </w:r>
+      <w:r>
+        <w:t xml:space="preserve">. </w:t>
+      </w:r>
+      <w:r>
+        <w:t xml:space="preserve">These objects are saved in the registry as </w:t>
+      </w:r>
+      <w:r>
+        <w:rPr>
+          <w:i/>
+          <w:iCs/>
+        </w:rPr>
+        <w:t>resources</w:t>
+      </w:r>
+      <w:r>
+        <w:t xml:space="preserve">. A directory inside </w:t>
+      </w:r>
+      <w:r>
+        <w:t>the registry</w:t>
+      </w:r>
+      <w:r>
+        <w:t xml:space="preserve"> is collection of resources. </w:t>
+      </w:r>
+    </w:p>
+    <w:p>
+      <w:pPr>
+        <w:widowControl/>
+        <w:suppressAutoHyphens w:val="0"/>
+        <w:overflowPunct/>
+      </w:pPr>
+    </w:p>
+    <w:p>
+      <w:pPr>
+        <w:widowControl/>
+        <w:suppressAutoHyphens w:val="0"/>
+        <w:overflowPunct/>
+      </w:pPr>
+      <w:r>
+        <w:rPr>
+          <w:noProof/>
+          <w:lang w:eastAsia="en-US" w:bidi="si-LK"/>
+        </w:rPr>
+        <w:drawing>
+          <wp:anchor distT="0" distB="0" distL="114300" distR="114300" simplePos="0" relativeHeight="251837440" behindDoc="1" locked="0" layoutInCell="1" allowOverlap="1">
+            <wp:simplePos x="0" y="0"/>
+            <wp:positionH relativeFrom="column">
+              <wp:posOffset>68580</wp:posOffset>
+            </wp:positionH>
+            <wp:positionV relativeFrom="paragraph">
+              <wp:posOffset>178435</wp:posOffset>
+            </wp:positionV>
+            <wp:extent cx="5908040" cy="1732280"/>
+            <wp:effectExtent l="19050" t="0" r="0" b="0"/>
+            <wp:wrapTight wrapText="bothSides">
+              <wp:wrapPolygon edited="0">
+                <wp:start x="-70" y="0"/>
+                <wp:lineTo x="-70" y="21378"/>
+                <wp:lineTo x="21591" y="21378"/>
+                <wp:lineTo x="21591" y="0"/>
+                <wp:lineTo x="-70" y="0"/>
+              </wp:wrapPolygon>
+            </wp:wrapTight>
+            <wp:docPr id="30" name="Picture 20" descr="D:\Academic\Internship Aca\Training-Report\Selection_058.png"/>
+            <wp:cNvGraphicFramePr>
+              <a:graphicFrameLocks xmlns:a="http://schemas.openxmlformats.org/drawingml/2006/main" noChangeAspect="1"/>
+            </wp:cNvGraphicFramePr>
+            <a:graphic xmlns:a="http://schemas.openxmlformats.org/drawingml/2006/main">
+              <a:graphicData uri="http://schemas.openxmlformats.org/drawingml/2006/picture">
+                <pic:pic xmlns:pic="http://schemas.openxmlformats.org/drawingml/2006/picture">
+                  <pic:nvPicPr>
+                    <pic:cNvPr id="0" name="Picture 20" descr="D:\Academic\Internship Aca\Training-Report\Selection_058.png"/>
+                    <pic:cNvPicPr>
+                      <a:picLocks noChangeAspect="1" noChangeArrowheads="1"/>
+                    </pic:cNvPicPr>
+                  </pic:nvPicPr>
+                  <pic:blipFill>
+                    <a:blip r:embed="rId115"/>
+                    <a:srcRect/>
+                    <a:stretch>
+                      <a:fillRect/>
+                    </a:stretch>
+                  </pic:blipFill>
+                  <pic:spPr bwMode="auto">
+                    <a:xfrm>
+                      <a:off x="0" y="0"/>
+                      <a:ext cx="5908040" cy="1732280"/>
+                    </a:xfrm>
+                    <a:prstGeom prst="rect">
+                      <a:avLst/>
+                    </a:prstGeom>
+                    <a:noFill/>
+                    <a:ln w="9525">
+                      <a:noFill/>
+                      <a:miter lim="800000"/>
+                      <a:headEnd/>
+                      <a:tailEnd/>
+                    </a:ln>
+                  </pic:spPr>
+                </pic:pic>
+              </a:graphicData>
+            </a:graphic>
+          </wp:anchor>
+        </w:drawing>
+      </w:r>
+    </w:p>
+    <w:p>
+      <w:pPr>
+        <w:widowControl/>
+        <w:suppressAutoHyphens w:val="0"/>
+        <w:overflowPunct/>
+      </w:pPr>
+      <w:r>
+        <w:rPr>
+          <w:noProof/>
+          <w:lang w:eastAsia="en-US" w:bidi="si-LK"/>
+        </w:rPr>
+        <w:pict>
+          <v:shape id="_x0000_s1133" type="#_x0000_t202" style="position:absolute;margin-left:31.85pt;margin-top:6.9pt;width:417.4pt;height:25.3pt;z-index:251838464" wrapcoords="-49 0 -49 20400 21600 20400 21600 0 -49 0" stroked="f">
+            <v:textbox style="mso-next-textbox:#_x0000_s1133;mso-fit-shape-to-text:t" inset="0,0,0,0">
+              <w:txbxContent>
+                <w:p>
+                  <w:pPr>
+                    <w:pStyle w:val="Heading5"/>
+                    <w:rPr>
+                      <w:noProof/>
+                      <w:sz w:val="24"/>
+                      <w:szCs w:val="24"/>
+                    </w:rPr>
+                  </w:pPr>
+                  <w:r>
+                    <w:t xml:space="preserve">               Figure 2.55 – Registry locations allocated for saving dataViews and dashboards</w:t>
+                  </w:r>
+                </w:p>
+                <w:p>
+                  <w:pPr>
+                    <w:pStyle w:val="Heading5"/>
+                    <w:rPr>
+                      <w:noProof/>
+                      <w:sz w:val="24"/>
+                      <w:szCs w:val="24"/>
+                    </w:rPr>
+                  </w:pPr>
+                </w:p>
+              </w:txbxContent>
+            </v:textbox>
+            <w10:wrap type="tight"/>
+          </v:shape>
+        </w:pict>
+      </w:r>
+    </w:p>
+    <w:p>
+      <w:pPr>
+        <w:widowControl/>
+        <w:suppressAutoHyphens w:val="0"/>
+        <w:overflowPunct/>
+      </w:pPr>
+    </w:p>
+    <w:p>
+      <w:pPr>
+        <w:widowControl/>
+        <w:suppressAutoHyphens w:val="0"/>
+        <w:overflowPunct/>
+      </w:pPr>
+    </w:p>
+    <w:p>
+      <w:pPr>
+        <w:widowControl/>
+        <w:suppressAutoHyphens w:val="0"/>
+        <w:overflowPunct/>
+        <w:jc w:val="both"/>
+      </w:pPr>
+      <w:r>
+        <w:t xml:space="preserve">Two of the most straight forward methods implemented in the </w:t>
+      </w:r>
+      <w:r>
+        <w:rPr>
+          <w:i/>
+          <w:iCs/>
+        </w:rPr>
+        <w:t>RegistryUtils</w:t>
+      </w:r>
+      <w:r>
+        <w:t xml:space="preserve"> class are </w:t>
+      </w:r>
+      <w:r>
+        <w:rPr>
+          <w:i/>
+          <w:iCs/>
+        </w:rPr>
+        <w:t>readResource</w:t>
+      </w:r>
+      <w:r>
+        <w:t xml:space="preserve"> and </w:t>
+      </w:r>
+      <w:r>
+        <w:rPr>
+          <w:i/>
+          <w:iCs/>
+        </w:rPr>
+        <w:t>writeResource</w:t>
+      </w:r>
+      <w:r>
+        <w:t>.</w:t>
+      </w:r>
+      <w:r>
+        <w:t xml:space="preserve"> I had to modify the two methods when porting from them REST service since the </w:t>
+      </w:r>
+      <w:r>
+        <w:rPr>
+          <w:i/>
+          <w:iCs/>
+        </w:rPr>
+        <w:t>JacksonJson</w:t>
+      </w:r>
+      <w:r>
+        <w:t xml:space="preserve"> parser is not supported by SOAP. I replaced the Jackson parser with </w:t>
+      </w:r>
+      <w:r>
+        <w:rPr>
+          <w:i/>
+          <w:iCs/>
+        </w:rPr>
+        <w:t>gson</w:t>
+      </w:r>
+      <w:r>
+        <w:t>.</w:t>
+      </w:r>
+    </w:p>
+    <w:p>
+      <w:pPr>
+        <w:widowControl/>
+        <w:suppressAutoHyphens w:val="0"/>
+        <w:overflowPunct/>
+      </w:pPr>
+      <w:r>
+        <w:rPr>
+          <w:noProof/>
+          <w:lang w:eastAsia="en-US" w:bidi="si-LK"/>
+        </w:rPr>
+        <w:drawing>
+          <wp:anchor distT="0" distB="0" distL="114300" distR="114300" simplePos="0" relativeHeight="251842560" behindDoc="1" locked="0" layoutInCell="1" allowOverlap="1">
+            <wp:simplePos x="0" y="0"/>
+            <wp:positionH relativeFrom="column">
+              <wp:posOffset>68580</wp:posOffset>
+            </wp:positionH>
+            <wp:positionV relativeFrom="paragraph">
+              <wp:posOffset>175260</wp:posOffset>
+            </wp:positionV>
+            <wp:extent cx="5643245" cy="2309495"/>
+            <wp:effectExtent l="19050" t="0" r="0" b="0"/>
+            <wp:wrapTight wrapText="bothSides">
+              <wp:wrapPolygon edited="0">
+                <wp:start x="-73" y="0"/>
+                <wp:lineTo x="-73" y="21380"/>
+                <wp:lineTo x="21583" y="21380"/>
+                <wp:lineTo x="21583" y="0"/>
+                <wp:lineTo x="-73" y="0"/>
+              </wp:wrapPolygon>
+            </wp:wrapTight>
+            <wp:docPr id="37" name="Picture 23" descr="D:\Academic\Internship Aca\Training-Report\Selection_051.png"/>
+            <wp:cNvGraphicFramePr>
+              <a:graphicFrameLocks xmlns:a="http://schemas.openxmlformats.org/drawingml/2006/main" noChangeAspect="1"/>
+            </wp:cNvGraphicFramePr>
+            <a:graphic xmlns:a="http://schemas.openxmlformats.org/drawingml/2006/main">
+              <a:graphicData uri="http://schemas.openxmlformats.org/drawingml/2006/picture">
+                <pic:pic xmlns:pic="http://schemas.openxmlformats.org/drawingml/2006/picture">
+                  <pic:nvPicPr>
+                    <pic:cNvPr id="0" name="Picture 23" descr="D:\Academic\Internship Aca\Training-Report\Selection_051.png"/>
+                    <pic:cNvPicPr>
+                      <a:picLocks noChangeAspect="1" noChangeArrowheads="1"/>
+                    </pic:cNvPicPr>
+                  </pic:nvPicPr>
+                  <pic:blipFill>
+                    <a:blip r:embed="rId116"/>
+                    <a:srcRect/>
+                    <a:stretch>
+                      <a:fillRect/>
+                    </a:stretch>
+                  </pic:blipFill>
+                  <pic:spPr bwMode="auto">
+                    <a:xfrm>
+                      <a:off x="0" y="0"/>
+                      <a:ext cx="5643245" cy="2309495"/>
+                    </a:xfrm>
+                    <a:prstGeom prst="rect">
+                      <a:avLst/>
+                    </a:prstGeom>
+                    <a:noFill/>
+                    <a:ln w="9525">
+                      <a:noFill/>
+                      <a:miter lim="800000"/>
+                      <a:headEnd/>
+                      <a:tailEnd/>
+                    </a:ln>
+                  </pic:spPr>
+                </pic:pic>
+              </a:graphicData>
+            </a:graphic>
+          </wp:anchor>
+        </w:drawing>
+      </w:r>
+    </w:p>
+    <w:p>
+      <w:pPr>
+        <w:widowControl/>
+        <w:suppressAutoHyphens w:val="0"/>
+        <w:overflowPunct/>
+      </w:pPr>
+    </w:p>
+    <w:p>
+      <w:pPr>
+        <w:widowControl/>
+        <w:suppressAutoHyphens w:val="0"/>
+        <w:overflowPunct/>
+      </w:pPr>
+    </w:p>
+    <w:p>
+      <w:pPr>
+        <w:widowControl/>
+        <w:suppressAutoHyphens w:val="0"/>
+        <w:overflowPunct/>
+      </w:pPr>
+    </w:p>
+    <w:p>
+      <w:pPr>
+        <w:widowControl/>
+        <w:suppressAutoHyphens w:val="0"/>
+        <w:overflowPunct/>
+      </w:pPr>
+    </w:p>
+    <w:p>
+      <w:pPr>
+        <w:widowControl/>
+        <w:suppressAutoHyphens w:val="0"/>
+        <w:overflowPunct/>
+      </w:pPr>
+    </w:p>
+    <w:p>
+      <w:pPr>
+        <w:widowControl/>
+        <w:suppressAutoHyphens w:val="0"/>
+        <w:overflowPunct/>
+      </w:pPr>
+    </w:p>
+    <w:p>
+      <w:pPr>
+        <w:widowControl/>
+        <w:suppressAutoHyphens w:val="0"/>
+        <w:overflowPunct/>
+      </w:pPr>
+    </w:p>
+    <w:p>
+      <w:pPr>
+        <w:widowControl/>
+        <w:suppressAutoHyphens w:val="0"/>
+        <w:overflowPunct/>
+      </w:pPr>
+    </w:p>
+    <w:p>
+      <w:pPr>
+        <w:widowControl/>
+        <w:suppressAutoHyphens w:val="0"/>
+        <w:overflowPunct/>
+      </w:pPr>
+    </w:p>
+    <w:p>
+      <w:pPr>
+        <w:widowControl/>
+        <w:suppressAutoHyphens w:val="0"/>
+        <w:overflowPunct/>
+      </w:pPr>
+    </w:p>
+    <w:p>
+      <w:pPr>
+        <w:widowControl/>
+        <w:suppressAutoHyphens w:val="0"/>
+        <w:overflowPunct/>
+      </w:pPr>
+    </w:p>
+    <w:p>
+      <w:pPr>
+        <w:widowControl/>
+        <w:suppressAutoHyphens w:val="0"/>
+        <w:overflowPunct/>
+      </w:pPr>
+    </w:p>
+    <w:p>
+      <w:pPr>
+        <w:widowControl/>
+        <w:suppressAutoHyphens w:val="0"/>
+        <w:overflowPunct/>
+      </w:pPr>
+    </w:p>
+    <w:p>
+      <w:pPr>
+        <w:widowControl/>
+        <w:suppressAutoHyphens w:val="0"/>
+        <w:overflowPunct/>
+      </w:pPr>
+      <w:r>
+        <w:rPr>
+          <w:noProof/>
+          <w:lang w:eastAsia="en-US" w:bidi="si-LK"/>
+        </w:rPr>
+        <w:pict>
+          <v:shape id="_x0000_s1134" type="#_x0000_t202" style="position:absolute;margin-left:-448.4pt;margin-top:9.15pt;width:417.4pt;height:15.65pt;z-index:251840512" wrapcoords="-49 0 -49 20400 21600 20400 21600 0 -49 0" stroked="f">
+            <v:textbox style="mso-next-textbox:#_x0000_s1134" inset="0,0,0,0">
+              <w:txbxContent>
+                <w:p>
+                  <w:pPr>
+                    <w:pStyle w:val="Heading5"/>
+                    <w:rPr>
+                      <w:noProof/>
+                      <w:sz w:val="24"/>
+                      <w:szCs w:val="24"/>
+                    </w:rPr>
+                  </w:pPr>
+                  <w:r>
+                    <w:t xml:space="preserve">                         Figure 2.5</w:t>
+                  </w:r>
+                  <w:r>
+                    <w:t>6</w:t>
+                  </w:r>
+                  <w:r>
+                    <w:t xml:space="preserve"> – Code snippet for </w:t>
+                  </w:r>
+                  <w:r>
+                    <w:t>reading</w:t>
+                  </w:r>
+                  <w:r>
+                    <w:t xml:space="preserve"> a resource </w:t>
+                  </w:r>
+                  <w:r>
+                    <w:t>from the registry</w:t>
+                  </w:r>
+                </w:p>
+                <w:p>
+                  <w:pPr>
+                    <w:pStyle w:val="Heading5"/>
+                    <w:rPr>
+                      <w:noProof/>
+                      <w:sz w:val="24"/>
+                      <w:szCs w:val="24"/>
+                    </w:rPr>
+                  </w:pPr>
+                </w:p>
+              </w:txbxContent>
+            </v:textbox>
+            <w10:wrap type="tight"/>
+          </v:shape>
+        </w:pict>
+      </w:r>
+    </w:p>
+    <w:p>
+      <w:pPr>
+        <w:widowControl/>
+        <w:suppressAutoHyphens w:val="0"/>
+        <w:overflowPunct/>
+      </w:pPr>
+    </w:p>
+    <w:p>
+      <w:pPr>
+        <w:widowControl/>
+        <w:suppressAutoHyphens w:val="0"/>
+        <w:overflowPunct/>
+      </w:pPr>
+    </w:p>
+    <w:p>
+      <w:pPr>
+        <w:widowControl/>
+        <w:suppressAutoHyphens w:val="0"/>
+        <w:overflowPunct/>
+        <w:jc w:val="both"/>
+      </w:pPr>
+      <w:r>
+        <w:t xml:space="preserve">Reading the resource was done using an </w:t>
+      </w:r>
+      <w:r>
+        <w:rPr>
+          <w:i/>
+          <w:iCs/>
+        </w:rPr>
+        <w:t>InputStreamReader</w:t>
+      </w:r>
+      <w:r>
+        <w:t xml:space="preserve">. Whenever an </w:t>
+      </w:r>
+      <w:r>
+        <w:rPr>
+          <w:i/>
+          <w:iCs/>
+        </w:rPr>
+        <w:t>InputStream</w:t>
+      </w:r>
+      <w:r>
+        <w:t xml:space="preserve"> is declared and used, it should be closed. Programmers usually write a code snippet inside the </w:t>
+      </w:r>
+      <w:r>
+        <w:rPr>
+          <w:i/>
+          <w:iCs/>
+        </w:rPr>
+        <w:t>finally</w:t>
+      </w:r>
+      <w:r>
+        <w:t xml:space="preserve"> clause directly. As it seemed odd, I wrote a separate method to close closeable objects.</w:t>
+      </w:r>
+      <w:r>
+        <w:t xml:space="preserve"> Only the method call will be placed inside the </w:t>
+      </w:r>
+      <w:r>
+        <w:rPr>
+          <w:i/>
+          <w:iCs/>
+        </w:rPr>
+        <w:t>finally</w:t>
+      </w:r>
+      <w:r>
+        <w:t xml:space="preserve"> clause</w:t>
+      </w:r>
+    </w:p>
+    <w:p>
+      <w:pPr>
+        <w:widowControl/>
+        <w:suppressAutoHyphens w:val="0"/>
+        <w:overflowPunct/>
+      </w:pPr>
+      <w:r>
+        <w:rPr>
+          <w:noProof/>
+          <w:lang w:eastAsia="en-US" w:bidi="si-LK"/>
+        </w:rPr>
+        <w:drawing>
+          <wp:anchor distT="0" distB="0" distL="114300" distR="114300" simplePos="0" relativeHeight="251844608" behindDoc="1" locked="0" layoutInCell="1" allowOverlap="1">
+            <wp:simplePos x="0" y="0"/>
+            <wp:positionH relativeFrom="column">
+              <wp:posOffset>982980</wp:posOffset>
+            </wp:positionH>
+            <wp:positionV relativeFrom="paragraph">
+              <wp:posOffset>123190</wp:posOffset>
+            </wp:positionV>
+            <wp:extent cx="3935095" cy="1467485"/>
+            <wp:effectExtent l="19050" t="0" r="8255" b="0"/>
+            <wp:wrapTight wrapText="bothSides">
+              <wp:wrapPolygon edited="0">
+                <wp:start x="-105" y="0"/>
+                <wp:lineTo x="-105" y="21310"/>
+                <wp:lineTo x="21645" y="21310"/>
+                <wp:lineTo x="21645" y="0"/>
+                <wp:lineTo x="-105" y="0"/>
+              </wp:wrapPolygon>
+            </wp:wrapTight>
+            <wp:docPr id="39" name="Picture 25" descr="D:\Academic\Internship Aca\Training-Report\Selection_046.png"/>
+            <wp:cNvGraphicFramePr>
+              <a:graphicFrameLocks xmlns:a="http://schemas.openxmlformats.org/drawingml/2006/main" noChangeAspect="1"/>
+            </wp:cNvGraphicFramePr>
+            <a:graphic xmlns:a="http://schemas.openxmlformats.org/drawingml/2006/main">
+              <a:graphicData uri="http://schemas.openxmlformats.org/drawingml/2006/picture">
+                <pic:pic xmlns:pic="http://schemas.openxmlformats.org/drawingml/2006/picture">
+                  <pic:nvPicPr>
+                    <pic:cNvPr id="0" name="Picture 25" descr="D:\Academic\Internship Aca\Training-Report\Selection_046.png"/>
+                    <pic:cNvPicPr>
+                      <a:picLocks noChangeAspect="1" noChangeArrowheads="1"/>
+                    </pic:cNvPicPr>
+                  </pic:nvPicPr>
+                  <pic:blipFill>
+                    <a:blip r:embed="rId117"/>
+                    <a:srcRect/>
+                    <a:stretch>
+                      <a:fillRect/>
+                    </a:stretch>
+                  </pic:blipFill>
+                  <pic:spPr bwMode="auto">
+                    <a:xfrm>
+                      <a:off x="0" y="0"/>
+                      <a:ext cx="3935095" cy="1467485"/>
+                    </a:xfrm>
+                    <a:prstGeom prst="rect">
+                      <a:avLst/>
+                    </a:prstGeom>
+                    <a:noFill/>
+                    <a:ln w="9525">
+                      <a:noFill/>
+                      <a:miter lim="800000"/>
+                      <a:headEnd/>
+                      <a:tailEnd/>
+                    </a:ln>
+                  </pic:spPr>
+                </pic:pic>
+              </a:graphicData>
+            </a:graphic>
+          </wp:anchor>
+        </w:drawing>
+      </w:r>
+    </w:p>
+    <w:p>
+      <w:pPr>
+        <w:widowControl/>
+        <w:suppressAutoHyphens w:val="0"/>
+        <w:overflowPunct/>
+      </w:pPr>
+    </w:p>
+    <w:p>
+      <w:pPr>
+        <w:widowControl/>
+        <w:suppressAutoHyphens w:val="0"/>
+        <w:overflowPunct/>
+      </w:pPr>
+    </w:p>
+    <w:p>
+      <w:pPr>
+        <w:widowControl/>
+        <w:suppressAutoHyphens w:val="0"/>
+        <w:overflowPunct/>
+      </w:pPr>
+    </w:p>
+    <w:p>
+      <w:pPr>
+        <w:widowControl/>
+        <w:suppressAutoHyphens w:val="0"/>
+        <w:overflowPunct/>
+      </w:pPr>
+    </w:p>
+    <w:p>
+      <w:pPr>
+        <w:widowControl/>
+        <w:suppressAutoHyphens w:val="0"/>
+        <w:overflowPunct/>
+      </w:pPr>
+    </w:p>
+    <w:p>
+      <w:pPr>
+        <w:widowControl/>
+        <w:suppressAutoHyphens w:val="0"/>
+        <w:overflowPunct/>
+      </w:pPr>
+    </w:p>
+    <w:p>
+      <w:pPr>
+        <w:widowControl/>
+        <w:suppressAutoHyphens w:val="0"/>
+        <w:overflowPunct/>
+      </w:pPr>
+    </w:p>
+    <w:p>
+      <w:pPr>
+        <w:widowControl/>
+        <w:suppressAutoHyphens w:val="0"/>
+        <w:overflowPunct/>
+      </w:pPr>
+    </w:p>
+    <w:p>
+      <w:pPr>
+        <w:widowControl/>
+        <w:suppressAutoHyphens w:val="0"/>
+        <w:overflowPunct/>
+      </w:pPr>
+      <w:r>
+        <w:rPr>
+          <w:noProof/>
+          <w:lang w:eastAsia="en-US" w:bidi="si-LK"/>
+        </w:rPr>
+        <w:pict>
+          <v:shape id="_x0000_s1136" type="#_x0000_t202" style="position:absolute;margin-left:38.75pt;margin-top:8.25pt;width:417.4pt;height:15.65pt;z-index:251845632" wrapcoords="-49 0 -49 20400 21600 20400 21600 0 -49 0" stroked="f">
+            <v:textbox style="mso-next-textbox:#_x0000_s1136" inset="0,0,0,0">
+              <w:txbxContent>
+                <w:p>
+                  <w:pPr>
+                    <w:pStyle w:val="Heading5"/>
+                    <w:rPr>
+                      <w:noProof/>
+                      <w:sz w:val="24"/>
+                      <w:szCs w:val="24"/>
+                    </w:rPr>
+                  </w:pPr>
+                  <w:r>
+                    <w:t xml:space="preserve">                                 Figure 2.5</w:t>
+                  </w:r>
+                  <w:r>
+                    <w:t>7</w:t>
+                  </w:r>
+                  <w:r>
+                    <w:t xml:space="preserve"> – Code snippet for closing closeable objects</w:t>
+                  </w:r>
+                </w:p>
+                <w:p>
+                  <w:pPr>
+                    <w:pStyle w:val="Heading5"/>
+                    <w:rPr>
+                      <w:noProof/>
+                      <w:sz w:val="24"/>
+                      <w:szCs w:val="24"/>
+                    </w:rPr>
+                  </w:pPr>
+                </w:p>
+              </w:txbxContent>
+            </v:textbox>
+            <w10:wrap type="tight"/>
+          </v:shape>
+        </w:pict>
+      </w:r>
+    </w:p>
+    <w:p>
+      <w:pPr>
+        <w:widowControl/>
+        <w:suppressAutoHyphens w:val="0"/>
+        <w:overflowPunct/>
+      </w:pPr>
+    </w:p>
+    <w:p>
+      <w:pPr>
+        <w:widowControl/>
+        <w:suppressAutoHyphens w:val="0"/>
+        <w:overflowPunct/>
+      </w:pPr>
+    </w:p>
+    <w:p>
+      <w:pPr>
+        <w:widowControl/>
+        <w:suppressAutoHyphens w:val="0"/>
+        <w:overflowPunct/>
+      </w:pPr>
     </w:p>
     <w:p>
       <w:pPr>
@@ -30979,7 +32429,129 @@
         </w:rPr>
       </w:pPr>
       <w:r>
-        <w:lastRenderedPageBreak/>
+        <w:rPr>
+          <w:noProof/>
+          <w:lang w:eastAsia="en-US" w:bidi="si-LK"/>
+        </w:rPr>
+        <w:drawing>
+          <wp:anchor distT="0" distB="0" distL="114300" distR="114300" simplePos="0" relativeHeight="251841536" behindDoc="1" locked="0" layoutInCell="1" allowOverlap="1">
+            <wp:simplePos x="0" y="0"/>
+            <wp:positionH relativeFrom="column">
+              <wp:posOffset>220980</wp:posOffset>
+            </wp:positionH>
+            <wp:positionV relativeFrom="paragraph">
+              <wp:posOffset>1031875</wp:posOffset>
+            </wp:positionV>
+            <wp:extent cx="5162550" cy="970280"/>
+            <wp:effectExtent l="19050" t="0" r="0" b="0"/>
+            <wp:wrapTight wrapText="bothSides">
+              <wp:wrapPolygon edited="0">
+                <wp:start x="-80" y="0"/>
+                <wp:lineTo x="-80" y="21204"/>
+                <wp:lineTo x="21600" y="21204"/>
+                <wp:lineTo x="21600" y="0"/>
+                <wp:lineTo x="-80" y="0"/>
+              </wp:wrapPolygon>
+            </wp:wrapTight>
+            <wp:docPr id="36" name="Picture 22" descr="D:\Academic\Internship Aca\Training-Report\Selection_052.png"/>
+            <wp:cNvGraphicFramePr>
+              <a:graphicFrameLocks xmlns:a="http://schemas.openxmlformats.org/drawingml/2006/main" noChangeAspect="1"/>
+            </wp:cNvGraphicFramePr>
+            <a:graphic xmlns:a="http://schemas.openxmlformats.org/drawingml/2006/main">
+              <a:graphicData uri="http://schemas.openxmlformats.org/drawingml/2006/picture">
+                <pic:pic xmlns:pic="http://schemas.openxmlformats.org/drawingml/2006/picture">
+                  <pic:nvPicPr>
+                    <pic:cNvPr id="0" name="Picture 22" descr="D:\Academic\Internship Aca\Training-Report\Selection_052.png"/>
+                    <pic:cNvPicPr>
+                      <a:picLocks noChangeAspect="1" noChangeArrowheads="1"/>
+                    </pic:cNvPicPr>
+                  </pic:nvPicPr>
+                  <pic:blipFill>
+                    <a:blip r:embed="rId118"/>
+                    <a:srcRect/>
+                    <a:stretch>
+                      <a:fillRect/>
+                    </a:stretch>
+                  </pic:blipFill>
+                  <pic:spPr bwMode="auto">
+                    <a:xfrm>
+                      <a:off x="0" y="0"/>
+                      <a:ext cx="5162550" cy="970280"/>
+                    </a:xfrm>
+                    <a:prstGeom prst="rect">
+                      <a:avLst/>
+                    </a:prstGeom>
+                    <a:noFill/>
+                    <a:ln w="9525">
+                      <a:noFill/>
+                      <a:miter lim="800000"/>
+                      <a:headEnd/>
+                      <a:tailEnd/>
+                    </a:ln>
+                  </pic:spPr>
+                </pic:pic>
+              </a:graphicData>
+            </a:graphic>
+          </wp:anchor>
+        </w:drawing>
+      </w:r>
+      <w:r>
+        <w:rPr>
+          <w:noProof/>
+          <w:lang w:eastAsia="en-US" w:bidi="si-LK"/>
+        </w:rPr>
+        <w:pict>
+          <v:shape id="_x0000_s1135" type="#_x0000_t202" style="position:absolute;margin-left:3.3pt;margin-top:167.85pt;width:417.4pt;height:15.65pt;z-index:251843584;mso-position-horizontal-relative:text;mso-position-vertical-relative:text" wrapcoords="-49 0 -49 20400 21600 20400 21600 0 -49 0" stroked="f">
+            <v:textbox style="mso-next-textbox:#_x0000_s1135" inset="0,0,0,0">
+              <w:txbxContent>
+                <w:p>
+                  <w:pPr>
+                    <w:pStyle w:val="Heading5"/>
+                    <w:rPr>
+                      <w:noProof/>
+                      <w:sz w:val="24"/>
+                      <w:szCs w:val="24"/>
+                    </w:rPr>
+                  </w:pPr>
+                  <w:r>
+                    <w:t xml:space="preserve">                         Figure 2.5</w:t>
+                  </w:r>
+                  <w:r>
+                    <w:t>8</w:t>
+                  </w:r>
+                  <w:r>
+                    <w:t xml:space="preserve"> – Code snippet for </w:t>
+                  </w:r>
+                  <w:r>
+                    <w:t>writing</w:t>
+                  </w:r>
+                  <w:r>
+                    <w:t xml:space="preserve"> a resource </w:t>
+                  </w:r>
+                  <w:r>
+                    <w:t>to</w:t>
+                  </w:r>
+                  <w:r>
+                    <w:t xml:space="preserve"> the registry</w:t>
+                  </w:r>
+                </w:p>
+                <w:p>
+                  <w:pPr>
+                    <w:pStyle w:val="Heading5"/>
+                    <w:rPr>
+                      <w:noProof/>
+                      <w:sz w:val="24"/>
+                      <w:szCs w:val="24"/>
+                    </w:rPr>
+                  </w:pPr>
+                </w:p>
+              </w:txbxContent>
+            </v:textbox>
+            <w10:wrap type="tight"/>
+          </v:shape>
+        </w:pict>
+      </w:r>
+      <w:r>
         <w:br w:type="page"/>
       </w:r>
     </w:p>
@@ -31036,7 +32608,7 @@
                     </pic:cNvPicPr>
                   </pic:nvPicPr>
                   <pic:blipFill>
-                    <a:blip r:embed="rId113"/>
+                    <a:blip r:embed="rId119"/>
                     <a:srcRect/>
                     <a:stretch>
                       <a:fillRect/>
@@ -31225,7 +32797,7 @@
                     </pic:cNvPicPr>
                   </pic:nvPicPr>
                   <pic:blipFill>
-                    <a:blip r:embed="rId114"/>
+                    <a:blip r:embed="rId120"/>
                     <a:srcRect/>
                     <a:stretch>
                       <a:fillRect/>
@@ -31355,7 +32927,7 @@
                     </pic:cNvPicPr>
                   </pic:nvPicPr>
                   <pic:blipFill>
-                    <a:blip r:embed="rId115"/>
+                    <a:blip r:embed="rId121"/>
                     <a:srcRect/>
                     <a:stretch>
                       <a:fillRect/>
@@ -36561,6 +38133,119 @@
       </w:pPr>
       <w:rPr>
         <w:rFonts w:ascii="Wingdings" w:hAnsi="Wingdings" w:hint="default"/>
+      </w:rPr>
+    </w:lvl>
+  </w:abstractNum>
+  <w:abstractNum w:abstractNumId="43">
+    <w:nsid w:val="7FE4257E"/>
+    <w:multiLevelType w:val="multilevel"/>
+    <w:tmpl w:val="5C64F2C6"/>
+    <w:lvl w:ilvl="0">
+      <w:start w:val="1"/>
+      <w:numFmt w:val="bullet"/>
+      <w:lvlText w:val=""/>
+      <w:lvlJc w:val="left"/>
+      <w:pPr>
+        <w:ind w:left="1066" w:hanging="360"/>
+      </w:pPr>
+      <w:rPr>
+        <w:rFonts w:ascii="Symbol" w:hAnsi="Symbol" w:hint="default"/>
+      </w:rPr>
+    </w:lvl>
+    <w:lvl w:ilvl="1">
+      <w:start w:val="3"/>
+      <w:numFmt w:val="decimal"/>
+      <w:lvlText w:val="%1.%2."/>
+      <w:lvlJc w:val="left"/>
+      <w:pPr>
+        <w:ind w:left="1498" w:hanging="432"/>
+      </w:pPr>
+      <w:rPr>
+        <w:rFonts w:hint="default"/>
+      </w:rPr>
+    </w:lvl>
+    <w:lvl w:ilvl="2">
+      <w:start w:val="6"/>
+      <w:numFmt w:val="decimal"/>
+      <w:lvlText w:val="%1.%2.%3."/>
+      <w:lvlJc w:val="left"/>
+      <w:pPr>
+        <w:ind w:left="1930" w:hanging="504"/>
+      </w:pPr>
+      <w:rPr>
+        <w:rFonts w:hint="default"/>
+      </w:rPr>
+    </w:lvl>
+    <w:lvl w:ilvl="3">
+      <w:start w:val="1"/>
+      <w:numFmt w:val="decimal"/>
+      <w:lvlText w:val="%1.%2.%3.%4."/>
+      <w:lvlJc w:val="left"/>
+      <w:pPr>
+        <w:ind w:left="2434" w:hanging="648"/>
+      </w:pPr>
+      <w:rPr>
+        <w:rFonts w:hint="default"/>
+      </w:rPr>
+    </w:lvl>
+    <w:lvl w:ilvl="4">
+      <w:start w:val="1"/>
+      <w:numFmt w:val="decimal"/>
+      <w:lvlText w:val="%1.%2.%3.%4.%5."/>
+      <w:lvlJc w:val="left"/>
+      <w:pPr>
+        <w:ind w:left="2938" w:hanging="792"/>
+      </w:pPr>
+      <w:rPr>
+        <w:rFonts w:hint="default"/>
+      </w:rPr>
+    </w:lvl>
+    <w:lvl w:ilvl="5">
+      <w:start w:val="1"/>
+      <w:numFmt w:val="decimal"/>
+      <w:lvlText w:val="%1.%2.%3.%4.%5.%6."/>
+      <w:lvlJc w:val="left"/>
+      <w:pPr>
+        <w:ind w:left="3442" w:hanging="936"/>
+      </w:pPr>
+      <w:rPr>
+        <w:rFonts w:hint="default"/>
+      </w:rPr>
+    </w:lvl>
+    <w:lvl w:ilvl="6">
+      <w:start w:val="1"/>
+      <w:numFmt w:val="decimal"/>
+      <w:lvlText w:val="%1.%2.%3.%4.%5.%6.%7."/>
+      <w:lvlJc w:val="left"/>
+      <w:pPr>
+        <w:ind w:left="3946" w:hanging="1080"/>
+      </w:pPr>
+      <w:rPr>
+        <w:rFonts w:hint="default"/>
+      </w:rPr>
+    </w:lvl>
+    <w:lvl w:ilvl="7">
+      <w:start w:val="1"/>
+      <w:numFmt w:val="decimal"/>
+      <w:lvlText w:val="%1.%2.%3.%4.%5.%6.%7.%8."/>
+      <w:lvlJc w:val="left"/>
+      <w:pPr>
+        <w:ind w:left="4450" w:hanging="1224"/>
+      </w:pPr>
+      <w:rPr>
+        <w:rFonts w:hint="default"/>
+      </w:rPr>
+    </w:lvl>
+    <w:lvl w:ilvl="8">
+      <w:start w:val="1"/>
+      <w:numFmt w:val="decimal"/>
+      <w:lvlText w:val="%1.%2.%3.%4.%5.%6.%7.%8.%9."/>
+      <w:lvlJc w:val="left"/>
+      <w:pPr>
+        <w:ind w:left="5026" w:hanging="1440"/>
+      </w:pPr>
+      <w:rPr>
+        <w:rFonts w:hint="default"/>
       </w:rPr>
     </w:lvl>
   </w:abstractNum>
@@ -36722,6 +38407,9 @@
   </w:num>
   <w:num w:numId="44">
     <w:abstractNumId w:val="35"/>
+  </w:num>
+  <w:num w:numId="45">
+    <w:abstractNumId w:val="43"/>
   </w:num>
 </w:numbering>
 </file>
@@ -37718,7 +39406,7 @@
 </file>
 
 <file path=customXml/itemProps1.xml><?xml version="1.0" encoding="utf-8"?>
-<ds:datastoreItem xmlns:ds="http://schemas.openxmlformats.org/officeDocument/2006/customXml" ds:itemID="{C78F8460-FAB8-42A2-9150-C89C8390245F}">
+<ds:datastoreItem xmlns:ds="http://schemas.openxmlformats.org/officeDocument/2006/customXml" ds:itemID="{1F6C6051-8771-4CA9-B72B-0CE32434944E}">
   <ds:schemaRefs>
     <ds:schemaRef ds:uri="http://schemas.openxmlformats.org/officeDocument/2006/bibliography"/>
   </ds:schemaRefs>

</xml_diff>